<commit_message>
Draft for Q4 and Q5
</commit_message>
<xml_diff>
--- a/Assignments/Assignment 3/Assignment3_SimonSpang_Konrad_Dittrich.docx
+++ b/Assignments/Assignment 3/Assignment3_SimonSpang_Konrad_Dittrich.docx
@@ -78,64 +78,12 @@
         <w:rPr>
           <w:rFonts w:eastAsiaTheme="minorEastAsia"/>
         </w:rPr>
-        <w:t xml:space="preserve">. If </w:t>
-      </w:r>
-      <w:proofErr w:type="gramStart"/>
-      <w:r>
-        <w:rPr>
-          <w:rFonts w:eastAsiaTheme="minorEastAsia"/>
-        </w:rPr>
-        <w:t>the a</w:t>
-      </w:r>
-      <w:proofErr w:type="gramEnd"/>
-      <w:r>
-        <w:rPr>
-          <w:rFonts w:eastAsiaTheme="minorEastAsia"/>
-        </w:rPr>
-        <w:t xml:space="preserve"> system is not stabilizable no minimum of the LQR problem can be found since the state cost will increase continuously. </w:t>
-      </w:r>
-    </w:p>
-    <w:p>
-      <w:r>
-        <w:t xml:space="preserve">A reachability test could </w:t>
-      </w:r>
-      <w:r>
-        <w:t xml:space="preserve">be performed since a reachable system is also </w:t>
-      </w:r>
-      <w:r>
-        <w:t>stabilizab</w:t>
-      </w:r>
-      <w:r>
-        <w:t>le</w:t>
-      </w:r>
-      <w:r>
-        <w:t>.</w:t>
-      </w:r>
-      <w:r>
-        <w:t xml:space="preserve"> Reachability is a necessary condition for </w:t>
-      </w:r>
-      <w:proofErr w:type="spellStart"/>
-      <w:r>
-        <w:t>stabilizability</w:t>
-      </w:r>
-      <w:proofErr w:type="spellEnd"/>
-      <w:r>
-        <w:t>.</w:t>
-      </w:r>
-      <w:r>
-        <w:t xml:space="preserve"> Therefore, the</w:t>
-      </w:r>
-      <w:r>
-        <w:t xml:space="preserve"> full</w:t>
-      </w:r>
-      <w:r>
-        <w:t xml:space="preserve"> rank of the controllability Matrix </w:t>
-      </w:r>
-      <w:r>
-        <w:t xml:space="preserve">or the PBH test </w:t>
-      </w:r>
-      <w:r>
-        <w:t>is to be checked.</w:t>
+        <w:t xml:space="preserve">. If the a system is not stabilizable no minimum of the LQR problem can be found since the state cost will increase continuously. </w:t>
+      </w:r>
+    </w:p>
+    <w:p>
+      <w:r>
+        <w:t>A reachability test could be performed since a reachable system is also stabilizable. Reachability is a necessary condition for stabilizability. Therefore, the full rank of the controllability Matrix or the PBH test is to be checked.</w:t>
       </w:r>
     </w:p>
     <w:p>
@@ -216,48 +164,14 @@
           <w:rPr>
             <w:rFonts w:ascii="Cambria Math" w:eastAsiaTheme="minorEastAsia" w:hAnsi="Cambria Math"/>
           </w:rPr>
-          <m:t>w</m:t>
-        </m:r>
-        <m:r>
-          <w:rPr>
-            <w:rFonts w:ascii="Cambria Math" w:eastAsiaTheme="minorEastAsia" w:hAnsi="Cambria Math"/>
-          </w:rPr>
-          <m:t>≠0</m:t>
+          <m:t>w≠0</m:t>
         </m:r>
       </m:oMath>
       <w:r>
         <w:rPr>
           <w:rFonts w:eastAsiaTheme="minorEastAsia"/>
         </w:rPr>
-        <w:t xml:space="preserve"> s</w:t>
-      </w:r>
-      <w:proofErr w:type="spellStart"/>
-      <w:r>
-        <w:rPr>
-          <w:rFonts w:eastAsiaTheme="minorEastAsia"/>
-        </w:rPr>
-        <w:t>uch</w:t>
-      </w:r>
-      <w:proofErr w:type="spellEnd"/>
-      <w:r>
-        <w:rPr>
-          <w:rFonts w:eastAsiaTheme="minorEastAsia"/>
-        </w:rPr>
-        <w:t xml:space="preserve"> </w:t>
-      </w:r>
-      <w:proofErr w:type="gramStart"/>
-      <w:r>
-        <w:rPr>
-          <w:rFonts w:eastAsiaTheme="minorEastAsia"/>
-        </w:rPr>
-        <w:t>that</w:t>
-      </w:r>
-      <w:proofErr w:type="gramEnd"/>
-      <w:r>
-        <w:rPr>
-          <w:rFonts w:eastAsiaTheme="minorEastAsia"/>
-        </w:rPr>
-        <w:t xml:space="preserve"> </w:t>
+        <w:t xml:space="preserve"> such that </w:t>
       </w:r>
     </w:p>
     <w:p>
@@ -427,139 +341,7 @@
                 <w:rPr>
                   <w:rFonts w:ascii="Cambria Math" w:hAnsi="Cambria Math"/>
                 </w:rPr>
-                <m:t>1</m:t>
-              </m:r>
-              <m:r>
-                <w:rPr>
-                  <w:rFonts w:ascii="Cambria Math" w:hAnsi="Cambria Math"/>
-                </w:rPr>
-                <m:t>,</m:t>
-              </m:r>
-              <m:r>
-                <w:rPr>
-                  <w:rFonts w:ascii="Cambria Math" w:hAnsi="Cambria Math"/>
-                </w:rPr>
-                <m:t xml:space="preserve"> </m:t>
-              </m:r>
-              <m:r>
-                <w:rPr>
-                  <w:rFonts w:ascii="Cambria Math" w:hAnsi="Cambria Math"/>
-                </w:rPr>
-                <m:t>1,</m:t>
-              </m:r>
-              <m:r>
-                <w:rPr>
-                  <w:rFonts w:ascii="Cambria Math" w:hAnsi="Cambria Math"/>
-                </w:rPr>
-                <m:t xml:space="preserve"> 1</m:t>
-              </m:r>
-              <m:r>
-                <w:rPr>
-                  <w:rFonts w:ascii="Cambria Math" w:hAnsi="Cambria Math"/>
-                </w:rPr>
-                <m:t>,</m:t>
-              </m:r>
-              <m:r>
-                <w:rPr>
-                  <w:rFonts w:ascii="Cambria Math" w:hAnsi="Cambria Math"/>
-                </w:rPr>
-                <m:t xml:space="preserve"> 1</m:t>
-              </m:r>
-              <m:r>
-                <w:rPr>
-                  <w:rFonts w:ascii="Cambria Math" w:hAnsi="Cambria Math"/>
-                </w:rPr>
-                <m:t>,</m:t>
-              </m:r>
-              <m:r>
-                <w:rPr>
-                  <w:rFonts w:ascii="Cambria Math" w:hAnsi="Cambria Math"/>
-                </w:rPr>
-                <m:t xml:space="preserve"> 1</m:t>
-              </m:r>
-              <m:r>
-                <w:rPr>
-                  <w:rFonts w:ascii="Cambria Math" w:hAnsi="Cambria Math"/>
-                </w:rPr>
-                <m:t>,</m:t>
-              </m:r>
-              <m:r>
-                <w:rPr>
-                  <w:rFonts w:ascii="Cambria Math" w:hAnsi="Cambria Math"/>
-                </w:rPr>
-                <m:t xml:space="preserve"> 1</m:t>
-              </m:r>
-              <m:r>
-                <w:rPr>
-                  <w:rFonts w:ascii="Cambria Math" w:hAnsi="Cambria Math"/>
-                </w:rPr>
-                <m:t>,</m:t>
-              </m:r>
-              <m:r>
-                <w:rPr>
-                  <w:rFonts w:ascii="Cambria Math" w:hAnsi="Cambria Math"/>
-                </w:rPr>
-                <m:t xml:space="preserve"> 1</m:t>
-              </m:r>
-              <m:r>
-                <w:rPr>
-                  <w:rFonts w:ascii="Cambria Math" w:hAnsi="Cambria Math"/>
-                </w:rPr>
-                <m:t>,</m:t>
-              </m:r>
-              <m:r>
-                <w:rPr>
-                  <w:rFonts w:ascii="Cambria Math" w:hAnsi="Cambria Math"/>
-                </w:rPr>
-                <m:t xml:space="preserve"> 1</m:t>
-              </m:r>
-              <m:r>
-                <w:rPr>
-                  <w:rFonts w:ascii="Cambria Math" w:hAnsi="Cambria Math"/>
-                </w:rPr>
-                <m:t>,</m:t>
-              </m:r>
-              <m:r>
-                <w:rPr>
-                  <w:rFonts w:ascii="Cambria Math" w:hAnsi="Cambria Math"/>
-                </w:rPr>
-                <m:t xml:space="preserve"> 1</m:t>
-              </m:r>
-              <m:r>
-                <w:rPr>
-                  <w:rFonts w:ascii="Cambria Math" w:hAnsi="Cambria Math"/>
-                </w:rPr>
-                <m:t>,</m:t>
-              </m:r>
-              <m:r>
-                <w:rPr>
-                  <w:rFonts w:ascii="Cambria Math" w:hAnsi="Cambria Math"/>
-                </w:rPr>
-                <m:t xml:space="preserve"> 1</m:t>
-              </m:r>
-              <m:r>
-                <w:rPr>
-                  <w:rFonts w:ascii="Cambria Math" w:hAnsi="Cambria Math"/>
-                </w:rPr>
-                <m:t>,</m:t>
-              </m:r>
-              <m:r>
-                <w:rPr>
-                  <w:rFonts w:ascii="Cambria Math" w:hAnsi="Cambria Math"/>
-                </w:rPr>
-                <m:t xml:space="preserve"> 1</m:t>
-              </m:r>
-              <m:r>
-                <w:rPr>
-                  <w:rFonts w:ascii="Cambria Math" w:hAnsi="Cambria Math"/>
-                </w:rPr>
-                <m:t>,</m:t>
-              </m:r>
-              <m:r>
-                <w:rPr>
-                  <w:rFonts w:ascii="Cambria Math" w:hAnsi="Cambria Math"/>
-                </w:rPr>
-                <m:t xml:space="preserve"> 1</m:t>
+                <m:t>1, 1, 1, 1, 1, 1, 1, 1, 1, 1, 1, 1</m:t>
               </m:r>
             </m:e>
           </m:d>
@@ -638,13 +420,7 @@
                     <w:rPr>
                       <w:rFonts w:ascii="Cambria Math" w:hAnsi="Cambria Math"/>
                     </w:rPr>
-                    <m:t>1.03</m:t>
-                  </m:r>
-                  <m:r>
-                    <w:rPr>
-                      <w:rFonts w:ascii="Cambria Math" w:hAnsi="Cambria Math"/>
-                    </w:rPr>
-                    <m:t xml:space="preserve"> 10</m:t>
+                    <m:t>1.03 10</m:t>
                   </m:r>
                 </m:e>
                 <m:sup>
@@ -660,13 +436,7 @@
                 <w:rPr>
                   <w:rFonts w:ascii="Cambria Math" w:hAnsi="Cambria Math"/>
                 </w:rPr>
-                <m:t xml:space="preserve"> -6.25</m:t>
-              </m:r>
-              <m:r>
-                <w:rPr>
-                  <w:rFonts w:ascii="Cambria Math" w:hAnsi="Cambria Math"/>
-                </w:rPr>
-                <m:t xml:space="preserve"> </m:t>
+                <m:t xml:space="preserve"> -6.25 </m:t>
               </m:r>
               <m:sSup>
                 <m:sSupPr>
@@ -698,13 +468,7 @@
                 <w:rPr>
                   <w:rFonts w:ascii="Cambria Math" w:hAnsi="Cambria Math"/>
                 </w:rPr>
-                <m:t xml:space="preserve">  8.57</m:t>
-              </m:r>
-              <m:r>
-                <w:rPr>
-                  <w:rFonts w:ascii="Cambria Math" w:hAnsi="Cambria Math"/>
-                </w:rPr>
-                <m:t xml:space="preserve"> </m:t>
+                <m:t xml:space="preserve">  8.57 </m:t>
               </m:r>
               <m:sSup>
                 <m:sSupPr>
@@ -736,13 +500,7 @@
                 <w:rPr>
                   <w:rFonts w:ascii="Cambria Math" w:hAnsi="Cambria Math"/>
                 </w:rPr>
-                <m:t xml:space="preserve">  </m:t>
-              </m:r>
-              <m:r>
-                <w:rPr>
-                  <w:rFonts w:ascii="Cambria Math" w:hAnsi="Cambria Math"/>
-                </w:rPr>
-                <m:t>0</m:t>
+                <m:t xml:space="preserve">  0</m:t>
               </m:r>
             </m:e>
           </m:d>
@@ -824,7 +582,7 @@
                     <pic:cNvPicPr/>
                   </pic:nvPicPr>
                   <pic:blipFill rotWithShape="1">
-                    <a:blip r:embed="rId4">
+                    <a:blip r:embed="rId5">
                       <a:extLst>
                         <a:ext uri="{28A0092B-C50C-407E-A947-70E740481C1C}">
                           <a14:useLocalDpi xmlns:a14="http://schemas.microsoft.com/office/drawing/2010/main" val="0"/>
@@ -880,13 +638,8 @@
       <w:r>
         <w:t xml:space="preserve"> </w:t>
       </w:r>
-      <w:proofErr w:type="spellStart"/>
-      <w:r>
-        <w:t>Astrobee</w:t>
-      </w:r>
-      <w:proofErr w:type="spellEnd"/>
-      <w:r>
-        <w:t xml:space="preserve"> states over simulation time</w:t>
+      <w:r>
+        <w:t>Astrobee states over simulation time</w:t>
       </w:r>
     </w:p>
     <w:p>
@@ -937,7 +690,7 @@
                     <pic:cNvPicPr/>
                   </pic:nvPicPr>
                   <pic:blipFill rotWithShape="1">
-                    <a:blip r:embed="rId5">
+                    <a:blip r:embed="rId6">
                       <a:extLst>
                         <a:ext uri="{28A0092B-C50C-407E-A947-70E740481C1C}">
                           <a14:useLocalDpi xmlns:a14="http://schemas.microsoft.com/office/drawing/2010/main" val="0"/>
@@ -988,15 +741,7 @@
         </w:r>
       </w:fldSimple>
       <w:r>
-        <w:t xml:space="preserve">: </w:t>
-      </w:r>
-      <w:proofErr w:type="spellStart"/>
-      <w:r>
-        <w:t>Astrobee</w:t>
-      </w:r>
-      <w:proofErr w:type="spellEnd"/>
-      <w:r>
-        <w:t xml:space="preserve"> with R = 10</w:t>
+        <w:t>: Astrobee with R = 10</w:t>
       </w:r>
     </w:p>
     <w:p>
@@ -1006,21 +751,12 @@
           <w:bCs/>
         </w:rPr>
       </w:pPr>
-      <w:proofErr w:type="gramStart"/>
       <w:r>
         <w:rPr>
           <w:b/>
           <w:bCs/>
         </w:rPr>
-        <w:t>Q[</w:t>
-      </w:r>
-      <w:proofErr w:type="gramEnd"/>
-      <w:r>
-        <w:rPr>
-          <w:b/>
-          <w:bCs/>
-        </w:rPr>
-        <w:t>3:6] = 100 and Q[9:] = 100:</w:t>
+        <w:t>Q[3:6] = 100 and Q[9:] = 100:</w:t>
       </w:r>
     </w:p>
     <w:p>
@@ -1054,7 +790,7 @@
                     <pic:cNvPicPr/>
                   </pic:nvPicPr>
                   <pic:blipFill rotWithShape="1">
-                    <a:blip r:embed="rId6">
+                    <a:blip r:embed="rId7">
                       <a:extLst>
                         <a:ext uri="{28A0092B-C50C-407E-A947-70E740481C1C}">
                           <a14:useLocalDpi xmlns:a14="http://schemas.microsoft.com/office/drawing/2010/main" val="0"/>
@@ -1109,38 +845,14 @@
         </w:r>
       </w:fldSimple>
       <w:r>
-        <w:t xml:space="preserve">: </w:t>
-      </w:r>
-      <w:proofErr w:type="spellStart"/>
-      <w:r>
-        <w:t>Astrobee</w:t>
-      </w:r>
-      <w:proofErr w:type="spellEnd"/>
-      <w:r>
-        <w:t xml:space="preserve"> </w:t>
+        <w:t xml:space="preserve">: Astrobee </w:t>
       </w:r>
       <w:r>
         <w:rPr>
           <w:i w:val="0"/>
           <w:iCs w:val="0"/>
         </w:rPr>
-        <w:t xml:space="preserve">with </w:t>
-      </w:r>
-      <w:proofErr w:type="gramStart"/>
-      <w:r>
-        <w:rPr>
-          <w:i w:val="0"/>
-          <w:iCs w:val="0"/>
-        </w:rPr>
-        <w:t>Q[</w:t>
-      </w:r>
-      <w:proofErr w:type="gramEnd"/>
-      <w:r>
-        <w:rPr>
-          <w:i w:val="0"/>
-          <w:iCs w:val="0"/>
-        </w:rPr>
-        <w:t>3:6] = 100 and Q[9:] = 100</w:t>
+        <w:t>with Q[3:6] = 100 and Q[9:] = 100</w:t>
       </w:r>
     </w:p>
     <w:p>
@@ -1167,15 +879,7 @@
     </w:p>
     <w:p>
       <w:r>
-        <w:t xml:space="preserve">By high penalization of position and attitude </w:t>
-      </w:r>
-      <w:proofErr w:type="gramStart"/>
-      <w:r>
-        <w:t>these state</w:t>
-      </w:r>
-      <w:proofErr w:type="gramEnd"/>
-      <w:r>
-        <w:t xml:space="preserve"> are reach in short time</w:t>
+        <w:t>By high penalization of position and attitude these state are reach in short time</w:t>
       </w:r>
       <w:r>
         <w:t>, since in minimum ins only found if these variables are reaching their desired state as fast, see figure 4</w:t>
@@ -1209,7 +913,7 @@
                     <pic:cNvPicPr/>
                   </pic:nvPicPr>
                   <pic:blipFill rotWithShape="1">
-                    <a:blip r:embed="rId7">
+                    <a:blip r:embed="rId8">
                       <a:extLst>
                         <a:ext uri="{28A0092B-C50C-407E-A947-70E740481C1C}">
                           <a14:useLocalDpi xmlns:a14="http://schemas.microsoft.com/office/drawing/2010/main" val="0"/>
@@ -1260,18 +964,2032 @@
         </w:r>
       </w:fldSimple>
       <w:r>
-        <w:t xml:space="preserve">: </w:t>
-      </w:r>
-      <w:proofErr w:type="spellStart"/>
-      <w:r>
-        <w:t>Astrobee</w:t>
-      </w:r>
-      <w:proofErr w:type="spellEnd"/>
-      <w:r>
-        <w:t xml:space="preserve"> with 100 penalized position and attitude</w:t>
+        <w:t>: Astrobee with 100 penalized position and attitude</w:t>
+      </w:r>
+    </w:p>
+    <w:p>
+      <w:pPr>
+        <w:rPr>
+          <w:b/>
+          <w:bCs/>
+        </w:rPr>
+      </w:pPr>
+      <w:r>
+        <w:rPr>
+          <w:b/>
+          <w:bCs/>
+        </w:rPr>
+        <w:t>Q3:</w:t>
+      </w:r>
+    </w:p>
+    <w:p>
+      <w:r>
+        <w:t>The requirements are met by</w:t>
+      </w:r>
+      <w:r>
+        <w:t xml:space="preserve"> the following weighting matricies:</w:t>
+      </w:r>
+      <w:r>
+        <w:t xml:space="preserve"> </w:t>
       </w:r>
     </w:p>
     <w:p/>
+    <w:p>
+      <w:pPr>
+        <w:rPr>
+          <w:rFonts w:eastAsiaTheme="minorEastAsia"/>
+        </w:rPr>
+      </w:pPr>
+      <m:oMathPara>
+        <m:oMath>
+          <m:r>
+            <w:rPr>
+              <w:rFonts w:ascii="Cambria Math" w:hAnsi="Cambria Math"/>
+            </w:rPr>
+            <m:t xml:space="preserve">R= </m:t>
+          </m:r>
+          <m:d>
+            <m:dPr>
+              <m:begChr m:val="["/>
+              <m:endChr m:val="]"/>
+              <m:ctrlPr>
+                <w:rPr>
+                  <w:rFonts w:ascii="Cambria Math" w:hAnsi="Cambria Math"/>
+                  <w:i/>
+                </w:rPr>
+              </m:ctrlPr>
+            </m:dPr>
+            <m:e>
+              <m:m>
+                <m:mPr>
+                  <m:mcs>
+                    <m:mc>
+                      <m:mcPr>
+                        <m:count m:val="6"/>
+                        <m:mcJc m:val="center"/>
+                      </m:mcPr>
+                    </m:mc>
+                  </m:mcs>
+                  <m:ctrlPr>
+                    <w:rPr>
+                      <w:rFonts w:ascii="Cambria Math" w:hAnsi="Cambria Math"/>
+                      <w:i/>
+                    </w:rPr>
+                  </m:ctrlPr>
+                </m:mPr>
+                <m:mr>
+                  <m:e>
+                    <m:r>
+                      <w:rPr>
+                        <w:rFonts w:ascii="Cambria Math" w:hAnsi="Cambria Math"/>
+                      </w:rPr>
+                      <m:t>484.42</m:t>
+                    </m:r>
+                  </m:e>
+                  <m:e>
+                    <m:r>
+                      <w:rPr>
+                        <w:rFonts w:ascii="Cambria Math" w:hAnsi="Cambria Math"/>
+                      </w:rPr>
+                      <m:t>0</m:t>
+                    </m:r>
+                  </m:e>
+                  <m:e>
+                    <m:r>
+                      <w:rPr>
+                        <w:rFonts w:ascii="Cambria Math" w:hAnsi="Cambria Math"/>
+                      </w:rPr>
+                      <m:t>0</m:t>
+                    </m:r>
+                    <m:ctrlPr>
+                      <w:rPr>
+                        <w:rFonts w:ascii="Cambria Math" w:eastAsia="Cambria Math" w:hAnsi="Cambria Math" w:cs="Cambria Math"/>
+                        <w:i/>
+                      </w:rPr>
+                    </m:ctrlPr>
+                  </m:e>
+                  <m:e>
+                    <m:r>
+                      <w:rPr>
+                        <w:rFonts w:ascii="Cambria Math" w:eastAsia="Cambria Math" w:hAnsi="Cambria Math" w:cs="Cambria Math"/>
+                      </w:rPr>
+                      <m:t>0</m:t>
+                    </m:r>
+                    <m:ctrlPr>
+                      <w:rPr>
+                        <w:rFonts w:ascii="Cambria Math" w:eastAsia="Cambria Math" w:hAnsi="Cambria Math" w:cs="Cambria Math"/>
+                        <w:i/>
+                      </w:rPr>
+                    </m:ctrlPr>
+                  </m:e>
+                  <m:e>
+                    <m:r>
+                      <w:rPr>
+                        <w:rFonts w:ascii="Cambria Math" w:eastAsia="Cambria Math" w:hAnsi="Cambria Math" w:cs="Cambria Math"/>
+                      </w:rPr>
+                      <m:t>0</m:t>
+                    </m:r>
+                    <m:ctrlPr>
+                      <w:rPr>
+                        <w:rFonts w:ascii="Cambria Math" w:eastAsia="Cambria Math" w:hAnsi="Cambria Math" w:cs="Cambria Math"/>
+                        <w:i/>
+                      </w:rPr>
+                    </m:ctrlPr>
+                  </m:e>
+                  <m:e>
+                    <m:r>
+                      <w:rPr>
+                        <w:rFonts w:ascii="Cambria Math" w:eastAsia="Cambria Math" w:hAnsi="Cambria Math" w:cs="Cambria Math"/>
+                      </w:rPr>
+                      <m:t>0</m:t>
+                    </m:r>
+                    <m:ctrlPr>
+                      <w:rPr>
+                        <w:rFonts w:ascii="Cambria Math" w:eastAsia="Cambria Math" w:hAnsi="Cambria Math" w:cs="Cambria Math"/>
+                        <w:i/>
+                      </w:rPr>
+                    </m:ctrlPr>
+                  </m:e>
+                </m:mr>
+                <m:mr>
+                  <m:e>
+                    <m:r>
+                      <w:rPr>
+                        <w:rFonts w:ascii="Cambria Math" w:eastAsia="Cambria Math" w:hAnsi="Cambria Math" w:cs="Cambria Math"/>
+                      </w:rPr>
+                      <m:t>0</m:t>
+                    </m:r>
+                    <m:ctrlPr>
+                      <w:rPr>
+                        <w:rFonts w:ascii="Cambria Math" w:eastAsia="Cambria Math" w:hAnsi="Cambria Math" w:cs="Cambria Math"/>
+                        <w:i/>
+                      </w:rPr>
+                    </m:ctrlPr>
+                  </m:e>
+                  <m:e>
+                    <m:r>
+                      <w:rPr>
+                        <w:rFonts w:ascii="Cambria Math" w:eastAsia="Cambria Math" w:hAnsi="Cambria Math" w:cs="Cambria Math"/>
+                      </w:rPr>
+                      <m:t>482.42</m:t>
+                    </m:r>
+                    <m:ctrlPr>
+                      <w:rPr>
+                        <w:rFonts w:ascii="Cambria Math" w:eastAsia="Cambria Math" w:hAnsi="Cambria Math" w:cs="Cambria Math"/>
+                        <w:i/>
+                      </w:rPr>
+                    </m:ctrlPr>
+                  </m:e>
+                  <m:e>
+                    <m:r>
+                      <w:rPr>
+                        <w:rFonts w:ascii="Cambria Math" w:eastAsia="Cambria Math" w:hAnsi="Cambria Math" w:cs="Cambria Math"/>
+                      </w:rPr>
+                      <m:t>0</m:t>
+                    </m:r>
+                    <m:ctrlPr>
+                      <w:rPr>
+                        <w:rFonts w:ascii="Cambria Math" w:eastAsia="Cambria Math" w:hAnsi="Cambria Math" w:cs="Cambria Math"/>
+                        <w:i/>
+                      </w:rPr>
+                    </m:ctrlPr>
+                  </m:e>
+                  <m:e>
+                    <m:r>
+                      <w:rPr>
+                        <w:rFonts w:ascii="Cambria Math" w:eastAsia="Cambria Math" w:hAnsi="Cambria Math" w:cs="Cambria Math"/>
+                      </w:rPr>
+                      <m:t>0</m:t>
+                    </m:r>
+                    <m:ctrlPr>
+                      <w:rPr>
+                        <w:rFonts w:ascii="Cambria Math" w:eastAsia="Cambria Math" w:hAnsi="Cambria Math" w:cs="Cambria Math"/>
+                        <w:i/>
+                      </w:rPr>
+                    </m:ctrlPr>
+                  </m:e>
+                  <m:e>
+                    <m:r>
+                      <w:rPr>
+                        <w:rFonts w:ascii="Cambria Math" w:eastAsia="Cambria Math" w:hAnsi="Cambria Math" w:cs="Cambria Math"/>
+                      </w:rPr>
+                      <m:t>0</m:t>
+                    </m:r>
+                    <m:ctrlPr>
+                      <w:rPr>
+                        <w:rFonts w:ascii="Cambria Math" w:eastAsia="Cambria Math" w:hAnsi="Cambria Math" w:cs="Cambria Math"/>
+                        <w:i/>
+                      </w:rPr>
+                    </m:ctrlPr>
+                  </m:e>
+                  <m:e>
+                    <m:r>
+                      <w:rPr>
+                        <w:rFonts w:ascii="Cambria Math" w:eastAsia="Cambria Math" w:hAnsi="Cambria Math" w:cs="Cambria Math"/>
+                      </w:rPr>
+                      <m:t>0</m:t>
+                    </m:r>
+                    <m:ctrlPr>
+                      <w:rPr>
+                        <w:rFonts w:ascii="Cambria Math" w:eastAsia="Cambria Math" w:hAnsi="Cambria Math" w:cs="Cambria Math"/>
+                        <w:i/>
+                      </w:rPr>
+                    </m:ctrlPr>
+                  </m:e>
+                </m:mr>
+                <m:mr>
+                  <m:e>
+                    <m:r>
+                      <w:rPr>
+                        <w:rFonts w:ascii="Cambria Math" w:eastAsia="Cambria Math" w:hAnsi="Cambria Math" w:cs="Cambria Math"/>
+                      </w:rPr>
+                      <m:t>0</m:t>
+                    </m:r>
+                  </m:e>
+                  <m:e>
+                    <m:r>
+                      <w:rPr>
+                        <w:rFonts w:ascii="Cambria Math" w:hAnsi="Cambria Math"/>
+                      </w:rPr>
+                      <m:t>0</m:t>
+                    </m:r>
+                    <m:ctrlPr>
+                      <w:rPr>
+                        <w:rFonts w:ascii="Cambria Math" w:eastAsia="Cambria Math" w:hAnsi="Cambria Math" w:cs="Cambria Math"/>
+                        <w:i/>
+                      </w:rPr>
+                    </m:ctrlPr>
+                  </m:e>
+                  <m:e>
+                    <m:r>
+                      <w:rPr>
+                        <w:rFonts w:ascii="Cambria Math" w:eastAsia="Cambria Math" w:hAnsi="Cambria Math" w:cs="Cambria Math"/>
+                      </w:rPr>
+                      <m:t>482.42</m:t>
+                    </m:r>
+                    <m:ctrlPr>
+                      <w:rPr>
+                        <w:rFonts w:ascii="Cambria Math" w:eastAsia="Cambria Math" w:hAnsi="Cambria Math" w:cs="Cambria Math"/>
+                        <w:i/>
+                      </w:rPr>
+                    </m:ctrlPr>
+                  </m:e>
+                  <m:e>
+                    <m:r>
+                      <w:rPr>
+                        <w:rFonts w:ascii="Cambria Math" w:eastAsia="Cambria Math" w:hAnsi="Cambria Math" w:cs="Cambria Math"/>
+                      </w:rPr>
+                      <m:t>0</m:t>
+                    </m:r>
+                    <m:ctrlPr>
+                      <w:rPr>
+                        <w:rFonts w:ascii="Cambria Math" w:eastAsia="Cambria Math" w:hAnsi="Cambria Math" w:cs="Cambria Math"/>
+                        <w:i/>
+                      </w:rPr>
+                    </m:ctrlPr>
+                  </m:e>
+                  <m:e>
+                    <m:r>
+                      <w:rPr>
+                        <w:rFonts w:ascii="Cambria Math" w:eastAsia="Cambria Math" w:hAnsi="Cambria Math" w:cs="Cambria Math"/>
+                      </w:rPr>
+                      <m:t>0</m:t>
+                    </m:r>
+                    <m:ctrlPr>
+                      <w:rPr>
+                        <w:rFonts w:ascii="Cambria Math" w:eastAsia="Cambria Math" w:hAnsi="Cambria Math" w:cs="Cambria Math"/>
+                        <w:i/>
+                      </w:rPr>
+                    </m:ctrlPr>
+                  </m:e>
+                  <m:e>
+                    <m:r>
+                      <w:rPr>
+                        <w:rFonts w:ascii="Cambria Math" w:eastAsia="Cambria Math" w:hAnsi="Cambria Math" w:cs="Cambria Math"/>
+                      </w:rPr>
+                      <m:t>0</m:t>
+                    </m:r>
+                    <m:ctrlPr>
+                      <w:rPr>
+                        <w:rFonts w:ascii="Cambria Math" w:eastAsia="Cambria Math" w:hAnsi="Cambria Math" w:cs="Cambria Math"/>
+                        <w:i/>
+                      </w:rPr>
+                    </m:ctrlPr>
+                  </m:e>
+                </m:mr>
+                <m:mr>
+                  <m:e>
+                    <m:r>
+                      <w:rPr>
+                        <w:rFonts w:ascii="Cambria Math" w:eastAsia="Cambria Math" w:hAnsi="Cambria Math" w:cs="Cambria Math"/>
+                      </w:rPr>
+                      <m:t>0</m:t>
+                    </m:r>
+                    <m:ctrlPr>
+                      <w:rPr>
+                        <w:rFonts w:ascii="Cambria Math" w:eastAsia="Cambria Math" w:hAnsi="Cambria Math" w:cs="Cambria Math"/>
+                        <w:i/>
+                      </w:rPr>
+                    </m:ctrlPr>
+                  </m:e>
+                  <m:e>
+                    <m:r>
+                      <w:rPr>
+                        <w:rFonts w:ascii="Cambria Math" w:eastAsia="Cambria Math" w:hAnsi="Cambria Math" w:cs="Cambria Math"/>
+                      </w:rPr>
+                      <m:t>0</m:t>
+                    </m:r>
+                    <m:ctrlPr>
+                      <w:rPr>
+                        <w:rFonts w:ascii="Cambria Math" w:eastAsia="Cambria Math" w:hAnsi="Cambria Math" w:cs="Cambria Math"/>
+                        <w:i/>
+                      </w:rPr>
+                    </m:ctrlPr>
+                  </m:e>
+                  <m:e>
+                    <m:r>
+                      <w:rPr>
+                        <w:rFonts w:ascii="Cambria Math" w:eastAsia="Cambria Math" w:hAnsi="Cambria Math" w:cs="Cambria Math"/>
+                      </w:rPr>
+                      <m:t>0</m:t>
+                    </m:r>
+                    <m:ctrlPr>
+                      <w:rPr>
+                        <w:rFonts w:ascii="Cambria Math" w:eastAsia="Cambria Math" w:hAnsi="Cambria Math" w:cs="Cambria Math"/>
+                        <w:i/>
+                      </w:rPr>
+                    </m:ctrlPr>
+                  </m:e>
+                  <m:e>
+                    <m:r>
+                      <w:rPr>
+                        <w:rFonts w:ascii="Cambria Math" w:eastAsia="Cambria Math" w:hAnsi="Cambria Math" w:cs="Cambria Math"/>
+                      </w:rPr>
+                      <m:t>125000</m:t>
+                    </m:r>
+                    <m:ctrlPr>
+                      <w:rPr>
+                        <w:rFonts w:ascii="Cambria Math" w:eastAsia="Cambria Math" w:hAnsi="Cambria Math" w:cs="Cambria Math"/>
+                        <w:i/>
+                      </w:rPr>
+                    </m:ctrlPr>
+                  </m:e>
+                  <m:e>
+                    <m:r>
+                      <w:rPr>
+                        <w:rFonts w:ascii="Cambria Math" w:eastAsia="Cambria Math" w:hAnsi="Cambria Math" w:cs="Cambria Math"/>
+                      </w:rPr>
+                      <m:t>0</m:t>
+                    </m:r>
+                    <m:ctrlPr>
+                      <w:rPr>
+                        <w:rFonts w:ascii="Cambria Math" w:eastAsia="Cambria Math" w:hAnsi="Cambria Math" w:cs="Cambria Math"/>
+                        <w:i/>
+                      </w:rPr>
+                    </m:ctrlPr>
+                  </m:e>
+                  <m:e>
+                    <m:r>
+                      <w:rPr>
+                        <w:rFonts w:ascii="Cambria Math" w:eastAsia="Cambria Math" w:hAnsi="Cambria Math" w:cs="Cambria Math"/>
+                      </w:rPr>
+                      <m:t>0</m:t>
+                    </m:r>
+                    <m:ctrlPr>
+                      <w:rPr>
+                        <w:rFonts w:ascii="Cambria Math" w:eastAsia="Cambria Math" w:hAnsi="Cambria Math" w:cs="Cambria Math"/>
+                        <w:i/>
+                      </w:rPr>
+                    </m:ctrlPr>
+                  </m:e>
+                </m:mr>
+                <m:mr>
+                  <m:e>
+                    <m:r>
+                      <w:rPr>
+                        <w:rFonts w:ascii="Cambria Math" w:eastAsia="Cambria Math" w:hAnsi="Cambria Math" w:cs="Cambria Math"/>
+                      </w:rPr>
+                      <m:t>0</m:t>
+                    </m:r>
+                    <m:ctrlPr>
+                      <w:rPr>
+                        <w:rFonts w:ascii="Cambria Math" w:eastAsia="Cambria Math" w:hAnsi="Cambria Math" w:cs="Cambria Math"/>
+                        <w:i/>
+                      </w:rPr>
+                    </m:ctrlPr>
+                  </m:e>
+                  <m:e>
+                    <m:r>
+                      <w:rPr>
+                        <w:rFonts w:ascii="Cambria Math" w:eastAsia="Cambria Math" w:hAnsi="Cambria Math" w:cs="Cambria Math"/>
+                      </w:rPr>
+                      <m:t>0</m:t>
+                    </m:r>
+                    <m:ctrlPr>
+                      <w:rPr>
+                        <w:rFonts w:ascii="Cambria Math" w:eastAsia="Cambria Math" w:hAnsi="Cambria Math" w:cs="Cambria Math"/>
+                        <w:i/>
+                      </w:rPr>
+                    </m:ctrlPr>
+                  </m:e>
+                  <m:e>
+                    <m:r>
+                      <w:rPr>
+                        <w:rFonts w:ascii="Cambria Math" w:eastAsia="Cambria Math" w:hAnsi="Cambria Math" w:cs="Cambria Math"/>
+                      </w:rPr>
+                      <m:t>0</m:t>
+                    </m:r>
+                    <m:ctrlPr>
+                      <w:rPr>
+                        <w:rFonts w:ascii="Cambria Math" w:eastAsia="Cambria Math" w:hAnsi="Cambria Math" w:cs="Cambria Math"/>
+                        <w:i/>
+                      </w:rPr>
+                    </m:ctrlPr>
+                  </m:e>
+                  <m:e>
+                    <m:r>
+                      <w:rPr>
+                        <w:rFonts w:ascii="Cambria Math" w:eastAsia="Cambria Math" w:hAnsi="Cambria Math" w:cs="Cambria Math"/>
+                      </w:rPr>
+                      <m:t>0</m:t>
+                    </m:r>
+                    <m:ctrlPr>
+                      <w:rPr>
+                        <w:rFonts w:ascii="Cambria Math" w:eastAsia="Cambria Math" w:hAnsi="Cambria Math" w:cs="Cambria Math"/>
+                        <w:i/>
+                      </w:rPr>
+                    </m:ctrlPr>
+                  </m:e>
+                  <m:e>
+                    <m:r>
+                      <w:rPr>
+                        <w:rFonts w:ascii="Cambria Math" w:eastAsia="Cambria Math" w:hAnsi="Cambria Math" w:cs="Cambria Math"/>
+                      </w:rPr>
+                      <m:t>12500</m:t>
+                    </m:r>
+                    <m:ctrlPr>
+                      <w:rPr>
+                        <w:rFonts w:ascii="Cambria Math" w:eastAsia="Cambria Math" w:hAnsi="Cambria Math" w:cs="Cambria Math"/>
+                        <w:i/>
+                      </w:rPr>
+                    </m:ctrlPr>
+                  </m:e>
+                  <m:e>
+                    <m:r>
+                      <w:rPr>
+                        <w:rFonts w:ascii="Cambria Math" w:eastAsia="Cambria Math" w:hAnsi="Cambria Math" w:cs="Cambria Math"/>
+                      </w:rPr>
+                      <m:t>0</m:t>
+                    </m:r>
+                    <m:ctrlPr>
+                      <w:rPr>
+                        <w:rFonts w:ascii="Cambria Math" w:eastAsia="Cambria Math" w:hAnsi="Cambria Math" w:cs="Cambria Math"/>
+                        <w:i/>
+                      </w:rPr>
+                    </m:ctrlPr>
+                  </m:e>
+                </m:mr>
+                <m:mr>
+                  <m:e>
+                    <m:r>
+                      <w:rPr>
+                        <w:rFonts w:ascii="Cambria Math" w:eastAsia="Cambria Math" w:hAnsi="Cambria Math" w:cs="Cambria Math"/>
+                      </w:rPr>
+                      <m:t>0</m:t>
+                    </m:r>
+                    <m:ctrlPr>
+                      <w:rPr>
+                        <w:rFonts w:ascii="Cambria Math" w:eastAsia="Cambria Math" w:hAnsi="Cambria Math" w:cs="Cambria Math"/>
+                        <w:i/>
+                      </w:rPr>
+                    </m:ctrlPr>
+                  </m:e>
+                  <m:e>
+                    <m:r>
+                      <w:rPr>
+                        <w:rFonts w:ascii="Cambria Math" w:eastAsia="Cambria Math" w:hAnsi="Cambria Math" w:cs="Cambria Math"/>
+                      </w:rPr>
+                      <m:t>0</m:t>
+                    </m:r>
+                    <m:ctrlPr>
+                      <w:rPr>
+                        <w:rFonts w:ascii="Cambria Math" w:eastAsia="Cambria Math" w:hAnsi="Cambria Math" w:cs="Cambria Math"/>
+                        <w:i/>
+                      </w:rPr>
+                    </m:ctrlPr>
+                  </m:e>
+                  <m:e>
+                    <m:r>
+                      <w:rPr>
+                        <w:rFonts w:ascii="Cambria Math" w:eastAsia="Cambria Math" w:hAnsi="Cambria Math" w:cs="Cambria Math"/>
+                      </w:rPr>
+                      <m:t>0</m:t>
+                    </m:r>
+                    <m:ctrlPr>
+                      <w:rPr>
+                        <w:rFonts w:ascii="Cambria Math" w:eastAsia="Cambria Math" w:hAnsi="Cambria Math" w:cs="Cambria Math"/>
+                        <w:i/>
+                      </w:rPr>
+                    </m:ctrlPr>
+                  </m:e>
+                  <m:e>
+                    <m:r>
+                      <w:rPr>
+                        <w:rFonts w:ascii="Cambria Math" w:eastAsia="Cambria Math" w:hAnsi="Cambria Math" w:cs="Cambria Math"/>
+                      </w:rPr>
+                      <m:t>0</m:t>
+                    </m:r>
+                    <m:ctrlPr>
+                      <w:rPr>
+                        <w:rFonts w:ascii="Cambria Math" w:eastAsia="Cambria Math" w:hAnsi="Cambria Math" w:cs="Cambria Math"/>
+                        <w:i/>
+                      </w:rPr>
+                    </m:ctrlPr>
+                  </m:e>
+                  <m:e>
+                    <m:r>
+                      <w:rPr>
+                        <w:rFonts w:ascii="Cambria Math" w:eastAsia="Cambria Math" w:hAnsi="Cambria Math" w:cs="Cambria Math"/>
+                      </w:rPr>
+                      <m:t>0</m:t>
+                    </m:r>
+                    <m:ctrlPr>
+                      <w:rPr>
+                        <w:rFonts w:ascii="Cambria Math" w:eastAsia="Cambria Math" w:hAnsi="Cambria Math" w:cs="Cambria Math"/>
+                        <w:i/>
+                      </w:rPr>
+                    </m:ctrlPr>
+                  </m:e>
+                  <m:e>
+                    <m:r>
+                      <w:rPr>
+                        <w:rFonts w:ascii="Cambria Math" w:eastAsia="Cambria Math" w:hAnsi="Cambria Math" w:cs="Cambria Math"/>
+                      </w:rPr>
+                      <m:t>12500</m:t>
+                    </m:r>
+                  </m:e>
+                </m:mr>
+              </m:m>
+            </m:e>
+          </m:d>
+        </m:oMath>
+      </m:oMathPara>
+    </w:p>
+    <w:p>
+      <w:pPr>
+        <w:rPr>
+          <w:rFonts w:eastAsiaTheme="minorEastAsia"/>
+        </w:rPr>
+      </w:pPr>
+      <w:r>
+        <w:rPr>
+          <w:rFonts w:eastAsiaTheme="minorEastAsia"/>
+        </w:rPr>
+        <w:t>For the weights of the Q-Matrix we found:</w:t>
+      </w:r>
+    </w:p>
+    <w:p>
+      <w:pPr>
+        <w:rPr>
+          <w:rFonts w:eastAsiaTheme="minorEastAsia"/>
+        </w:rPr>
+      </w:pPr>
+      <m:oMathPara>
+        <m:oMath>
+          <m:r>
+            <w:rPr>
+              <w:rFonts w:ascii="Cambria Math" w:hAnsi="Cambria Math"/>
+            </w:rPr>
+            <m:t>Q=diag</m:t>
+          </m:r>
+          <m:d>
+            <m:dPr>
+              <m:ctrlPr>
+                <w:rPr>
+                  <w:rFonts w:ascii="Cambria Math" w:hAnsi="Cambria Math"/>
+                  <w:i/>
+                </w:rPr>
+              </m:ctrlPr>
+            </m:dPr>
+            <m:e>
+              <m:r>
+                <w:rPr>
+                  <w:rFonts w:ascii="Cambria Math" w:hAnsi="Cambria Math"/>
+                </w:rPr>
+                <m:t>12</m:t>
+              </m:r>
+            </m:e>
+          </m:d>
+          <m:r>
+            <w:rPr>
+              <w:rFonts w:ascii="Cambria Math" w:hAnsi="Cambria Math"/>
+            </w:rPr>
+            <m:t>∙</m:t>
+          </m:r>
+          <m:d>
+            <m:dPr>
+              <m:begChr m:val="["/>
+              <m:endChr m:val="]"/>
+              <m:ctrlPr>
+                <w:rPr>
+                  <w:rFonts w:ascii="Cambria Math" w:hAnsi="Cambria Math"/>
+                  <w:i/>
+                </w:rPr>
+              </m:ctrlPr>
+            </m:dPr>
+            <m:e>
+              <m:m>
+                <m:mPr>
+                  <m:mcs>
+                    <m:mc>
+                      <m:mcPr>
+                        <m:count m:val="12"/>
+                        <m:mcJc m:val="center"/>
+                      </m:mcPr>
+                    </m:mc>
+                  </m:mcs>
+                  <m:ctrlPr>
+                    <w:rPr>
+                      <w:rFonts w:ascii="Cambria Math" w:hAnsi="Cambria Math"/>
+                      <w:i/>
+                    </w:rPr>
+                  </m:ctrlPr>
+                </m:mPr>
+                <m:mr>
+                  <m:e>
+                    <m:r>
+                      <w:rPr>
+                        <w:rFonts w:ascii="Cambria Math" w:hAnsi="Cambria Math"/>
+                      </w:rPr>
+                      <m:t>416.67</m:t>
+                    </m:r>
+                  </m:e>
+                  <m:e>
+                    <m:r>
+                      <w:rPr>
+                        <w:rFonts w:ascii="Cambria Math" w:hAnsi="Cambria Math"/>
+                      </w:rPr>
+                      <m:t>416.67</m:t>
+                    </m:r>
+                    <m:ctrlPr>
+                      <w:rPr>
+                        <w:rFonts w:ascii="Cambria Math" w:eastAsia="Cambria Math" w:hAnsi="Cambria Math" w:cs="Cambria Math"/>
+                        <w:i/>
+                      </w:rPr>
+                    </m:ctrlPr>
+                  </m:e>
+                  <m:e>
+                    <m:r>
+                      <w:rPr>
+                        <w:rFonts w:ascii="Cambria Math" w:hAnsi="Cambria Math"/>
+                      </w:rPr>
+                      <m:t>416.67</m:t>
+                    </m:r>
+                    <m:ctrlPr>
+                      <w:rPr>
+                        <w:rFonts w:ascii="Cambria Math" w:eastAsia="Cambria Math" w:hAnsi="Cambria Math" w:cs="Cambria Math"/>
+                        <w:i/>
+                      </w:rPr>
+                    </m:ctrlPr>
+                  </m:e>
+                  <m:e>
+                    <m:r>
+                      <w:rPr>
+                        <w:rFonts w:ascii="Cambria Math" w:eastAsia="Cambria Math" w:hAnsi="Cambria Math" w:cs="Cambria Math"/>
+                      </w:rPr>
+                      <m:t>1666.67</m:t>
+                    </m:r>
+                    <m:ctrlPr>
+                      <w:rPr>
+                        <w:rFonts w:ascii="Cambria Math" w:eastAsia="Cambria Math" w:hAnsi="Cambria Math" w:cs="Cambria Math"/>
+                        <w:i/>
+                      </w:rPr>
+                    </m:ctrlPr>
+                  </m:e>
+                  <m:e>
+                    <m:r>
+                      <w:rPr>
+                        <w:rFonts w:ascii="Cambria Math" w:eastAsia="Cambria Math" w:hAnsi="Cambria Math" w:cs="Cambria Math"/>
+                      </w:rPr>
+                      <m:t>1666.67</m:t>
+                    </m:r>
+                    <m:ctrlPr>
+                      <w:rPr>
+                        <w:rFonts w:ascii="Cambria Math" w:eastAsia="Cambria Math" w:hAnsi="Cambria Math" w:cs="Cambria Math"/>
+                        <w:i/>
+                      </w:rPr>
+                    </m:ctrlPr>
+                  </m:e>
+                  <m:e>
+                    <m:r>
+                      <w:rPr>
+                        <w:rFonts w:ascii="Cambria Math" w:eastAsia="Cambria Math" w:hAnsi="Cambria Math" w:cs="Cambria Math"/>
+                      </w:rPr>
+                      <m:t>1666.67</m:t>
+                    </m:r>
+                    <m:ctrlPr>
+                      <w:rPr>
+                        <w:rFonts w:ascii="Cambria Math" w:eastAsia="Cambria Math" w:hAnsi="Cambria Math" w:cs="Cambria Math"/>
+                        <w:i/>
+                      </w:rPr>
+                    </m:ctrlPr>
+                  </m:e>
+                  <m:e>
+                    <m:r>
+                      <w:rPr>
+                        <w:rFonts w:ascii="Cambria Math" w:eastAsia="Cambria Math" w:hAnsi="Cambria Math" w:cs="Cambria Math"/>
+                      </w:rPr>
+                      <m:t>3000</m:t>
+                    </m:r>
+                    <m:ctrlPr>
+                      <w:rPr>
+                        <w:rFonts w:ascii="Cambria Math" w:eastAsia="Cambria Math" w:hAnsi="Cambria Math" w:cs="Cambria Math"/>
+                        <w:i/>
+                      </w:rPr>
+                    </m:ctrlPr>
+                  </m:e>
+                  <m:e>
+                    <m:r>
+                      <w:rPr>
+                        <w:rFonts w:ascii="Cambria Math" w:eastAsia="Cambria Math" w:hAnsi="Cambria Math" w:cs="Cambria Math"/>
+                      </w:rPr>
+                      <m:t>3000</m:t>
+                    </m:r>
+                    <m:ctrlPr>
+                      <w:rPr>
+                        <w:rFonts w:ascii="Cambria Math" w:eastAsia="Cambria Math" w:hAnsi="Cambria Math" w:cs="Cambria Math"/>
+                        <w:i/>
+                      </w:rPr>
+                    </m:ctrlPr>
+                  </m:e>
+                  <m:e>
+                    <m:r>
+                      <w:rPr>
+                        <w:rFonts w:ascii="Cambria Math" w:eastAsia="Cambria Math" w:hAnsi="Cambria Math" w:cs="Cambria Math"/>
+                      </w:rPr>
+                      <m:t>3000</m:t>
+                    </m:r>
+                    <m:ctrlPr>
+                      <w:rPr>
+                        <w:rFonts w:ascii="Cambria Math" w:eastAsia="Cambria Math" w:hAnsi="Cambria Math" w:cs="Cambria Math"/>
+                        <w:i/>
+                      </w:rPr>
+                    </m:ctrlPr>
+                  </m:e>
+                  <m:e>
+                    <m:r>
+                      <w:rPr>
+                        <w:rFonts w:ascii="Cambria Math" w:eastAsia="Cambria Math" w:hAnsi="Cambria Math" w:cs="Cambria Math"/>
+                      </w:rPr>
+                      <m:t>1.5</m:t>
+                    </m:r>
+                    <m:ctrlPr>
+                      <w:rPr>
+                        <w:rFonts w:ascii="Cambria Math" w:eastAsia="Cambria Math" w:hAnsi="Cambria Math" w:cs="Cambria Math"/>
+                        <w:i/>
+                      </w:rPr>
+                    </m:ctrlPr>
+                  </m:e>
+                  <m:e>
+                    <m:r>
+                      <w:rPr>
+                        <w:rFonts w:ascii="Cambria Math" w:eastAsia="Cambria Math" w:hAnsi="Cambria Math" w:cs="Cambria Math"/>
+                      </w:rPr>
+                      <m:t>1.5</m:t>
+                    </m:r>
+                    <m:ctrlPr>
+                      <w:rPr>
+                        <w:rFonts w:ascii="Cambria Math" w:eastAsia="Cambria Math" w:hAnsi="Cambria Math" w:cs="Cambria Math"/>
+                        <w:i/>
+                      </w:rPr>
+                    </m:ctrlPr>
+                  </m:e>
+                  <m:e>
+                    <m:r>
+                      <w:rPr>
+                        <w:rFonts w:ascii="Cambria Math" w:eastAsia="Cambria Math" w:hAnsi="Cambria Math" w:cs="Cambria Math"/>
+                      </w:rPr>
+                      <m:t>1.5</m:t>
+                    </m:r>
+                  </m:e>
+                </m:mr>
+              </m:m>
+            </m:e>
+          </m:d>
+        </m:oMath>
+      </m:oMathPara>
+    </w:p>
+    <w:p>
+      <w:pPr>
+        <w:rPr>
+          <w:rFonts w:eastAsiaTheme="minorEastAsia"/>
+        </w:rPr>
+      </w:pPr>
+      <w:r>
+        <w:rPr>
+          <w:rFonts w:eastAsiaTheme="minorEastAsia"/>
+        </w:rPr>
+        <w:t>The following requirements are fulfilled, see also figure 5:</w:t>
+      </w:r>
+    </w:p>
+    <w:p>
+      <w:pPr>
+        <w:pStyle w:val="Listenabsatz"/>
+        <w:numPr>
+          <w:ilvl w:val="0"/>
+          <w:numId w:val="1"/>
+        </w:numPr>
+      </w:pPr>
+      <w:r>
+        <w:t>Max distance to reference:</w:t>
+      </w:r>
+    </w:p>
+    <w:p>
+      <w:pPr>
+        <w:pStyle w:val="Listenabsatz"/>
+      </w:pPr>
+      <m:oMathPara>
+        <m:oMathParaPr>
+          <m:jc m:val="left"/>
+        </m:oMathParaPr>
+        <m:oMath>
+          <m:r>
+            <w:rPr>
+              <w:rFonts w:ascii="Cambria Math" w:hAnsi="Cambria Math"/>
+            </w:rPr>
+            <m:t>0.0246 &lt; 0.06 m</m:t>
+          </m:r>
+        </m:oMath>
+      </m:oMathPara>
+    </w:p>
+    <w:p>
+      <w:pPr>
+        <w:pStyle w:val="Listenabsatz"/>
+        <w:numPr>
+          <w:ilvl w:val="0"/>
+          <w:numId w:val="1"/>
+        </w:numPr>
+      </w:pPr>
+      <w:r>
+        <w:t>Max speed:</w:t>
+      </w:r>
+    </w:p>
+    <w:p>
+      <w:pPr>
+        <w:pStyle w:val="Listenabsatz"/>
+      </w:pPr>
+      <m:oMathPara>
+        <m:oMathParaPr>
+          <m:jc m:val="left"/>
+        </m:oMathParaPr>
+        <m:oMath>
+          <m:r>
+            <w:rPr>
+              <w:rFonts w:ascii="Cambria Math" w:hAnsi="Cambria Math"/>
+            </w:rPr>
+            <m:t>0.0205 &lt; 0.03 m/s</m:t>
+          </m:r>
+        </m:oMath>
+      </m:oMathPara>
+    </w:p>
+    <w:p>
+      <w:pPr>
+        <w:pStyle w:val="Listenabsatz"/>
+        <w:numPr>
+          <w:ilvl w:val="0"/>
+          <w:numId w:val="1"/>
+        </w:numPr>
+      </w:pPr>
+      <w:r>
+        <w:t>Max forces:</w:t>
+      </w:r>
+      <w:r>
+        <w:t xml:space="preserve"> </w:t>
+      </w:r>
+      <m:oMath>
+        <m:r>
+          <w:rPr>
+            <w:rFonts w:ascii="Cambria Math" w:hAnsi="Cambria Math"/>
+          </w:rPr>
+          <m:t>(&lt;0.85 Nm)</m:t>
+        </m:r>
+      </m:oMath>
+    </w:p>
+    <w:p>
+      <w:pPr>
+        <w:pStyle w:val="Listenabsatz"/>
+        <w:rPr>
+          <w:rFonts w:eastAsiaTheme="minorEastAsia"/>
+        </w:rPr>
+      </w:pPr>
+      <m:oMath>
+        <m:r>
+          <w:rPr>
+            <w:rFonts w:ascii="Cambria Math" w:hAnsi="Cambria Math"/>
+          </w:rPr>
+          <m:t>x:  0.9</m:t>
+        </m:r>
+        <m:r>
+          <w:rPr>
+            <w:rFonts w:ascii="Cambria Math" w:hAnsi="Cambria Math"/>
+          </w:rPr>
+          <m:t>2</m:t>
+        </m:r>
+      </m:oMath>
+      <w:r>
+        <w:rPr>
+          <w:rFonts w:eastAsiaTheme="minorEastAsia"/>
+        </w:rPr>
+        <w:t xml:space="preserve"> </w:t>
+      </w:r>
+    </w:p>
+    <w:p>
+      <w:pPr>
+        <w:pStyle w:val="Listenabsatz"/>
+        <w:rPr>
+          <w:rFonts w:eastAsiaTheme="minorEastAsia"/>
+        </w:rPr>
+      </w:pPr>
+      <m:oMathPara>
+        <m:oMathParaPr>
+          <m:jc m:val="left"/>
+        </m:oMathParaPr>
+        <m:oMath>
+          <m:r>
+            <w:rPr>
+              <w:rFonts w:ascii="Cambria Math" w:hAnsi="Cambria Math"/>
+            </w:rPr>
+            <m:t xml:space="preserve">y:  0.40 </m:t>
+          </m:r>
+        </m:oMath>
+      </m:oMathPara>
+    </w:p>
+    <w:p>
+      <w:pPr>
+        <w:pStyle w:val="Listenabsatz"/>
+      </w:pPr>
+      <m:oMathPara>
+        <m:oMathParaPr>
+          <m:jc m:val="left"/>
+        </m:oMathParaPr>
+        <m:oMath>
+          <m:r>
+            <w:rPr>
+              <w:rFonts w:ascii="Cambria Math" w:hAnsi="Cambria Math"/>
+            </w:rPr>
+            <m:t>z:  0.12</m:t>
+          </m:r>
+          <m:r>
+            <w:rPr>
+              <w:rFonts w:ascii="Cambria Math" w:hAnsi="Cambria Math"/>
+            </w:rPr>
+            <m:t xml:space="preserve"> </m:t>
+          </m:r>
+        </m:oMath>
+      </m:oMathPara>
+    </w:p>
+    <w:p>
+      <w:pPr>
+        <w:pStyle w:val="Listenabsatz"/>
+        <w:numPr>
+          <w:ilvl w:val="0"/>
+          <w:numId w:val="1"/>
+        </w:numPr>
+      </w:pPr>
+      <w:r>
+        <w:t>Max torques:</w:t>
+      </w:r>
+      <m:oMath>
+        <m:r>
+          <w:rPr>
+            <w:rFonts w:ascii="Cambria Math" w:hAnsi="Cambria Math"/>
+          </w:rPr>
+          <m:t>(&lt;0.04 Nm)</m:t>
+        </m:r>
+      </m:oMath>
+    </w:p>
+    <w:p>
+      <w:pPr>
+        <w:pStyle w:val="Listenabsatz"/>
+        <w:rPr>
+          <w:rFonts w:ascii="Cambria Math" w:hAnsi="Cambria Math"/>
+          <w:oMath/>
+        </w:rPr>
+      </w:pPr>
+      <m:oMathPara>
+        <m:oMathParaPr>
+          <m:jc m:val="left"/>
+        </m:oMathParaPr>
+        <m:oMath>
+          <m:r>
+            <w:rPr>
+              <w:rFonts w:ascii="Cambria Math" w:hAnsi="Cambria Math"/>
+            </w:rPr>
+            <m:t>x:  0.036</m:t>
+          </m:r>
+        </m:oMath>
+      </m:oMathPara>
+    </w:p>
+    <w:p>
+      <w:pPr>
+        <w:pStyle w:val="Listenabsatz"/>
+        <w:rPr>
+          <w:rFonts w:ascii="Cambria Math" w:hAnsi="Cambria Math"/>
+          <w:oMath/>
+        </w:rPr>
+      </w:pPr>
+      <m:oMathPara>
+        <m:oMathParaPr>
+          <m:jc m:val="left"/>
+        </m:oMathParaPr>
+        <m:oMath>
+          <m:r>
+            <w:rPr>
+              <w:rFonts w:ascii="Cambria Math" w:hAnsi="Cambria Math"/>
+            </w:rPr>
+            <m:t>y:  0.036</m:t>
+          </m:r>
+        </m:oMath>
+      </m:oMathPara>
+    </w:p>
+    <w:p>
+      <w:pPr>
+        <w:pStyle w:val="Listenabsatz"/>
+      </w:pPr>
+      <m:oMathPara>
+        <m:oMathParaPr>
+          <m:jc m:val="left"/>
+        </m:oMathParaPr>
+        <m:oMath>
+          <m:r>
+            <w:rPr>
+              <w:rFonts w:ascii="Cambria Math" w:hAnsi="Cambria Math"/>
+            </w:rPr>
+            <m:t>z:  0.02</m:t>
+          </m:r>
+          <m:r>
+            <w:rPr>
+              <w:rFonts w:ascii="Cambria Math" w:hAnsi="Cambria Math"/>
+            </w:rPr>
+            <m:t>7</m:t>
+          </m:r>
+        </m:oMath>
+      </m:oMathPara>
+    </w:p>
+    <w:p>
+      <w:pPr>
+        <w:pStyle w:val="Listenabsatz"/>
+        <w:numPr>
+          <w:ilvl w:val="0"/>
+          <w:numId w:val="1"/>
+        </w:numPr>
+      </w:pPr>
+      <w:r>
+        <w:lastRenderedPageBreak/>
+        <w:t>Max Euler angle deviations:</w:t>
+      </w:r>
+      <w:r>
+        <w:t xml:space="preserve"> (</w:t>
+      </w:r>
+      <m:oMath>
+        <m:r>
+          <w:rPr>
+            <w:rFonts w:ascii="Cambria Math" w:hAnsi="Cambria Math"/>
+            <w:lang w:val="de-DE"/>
+          </w:rPr>
+          <m:t xml:space="preserve">&lt; </m:t>
+        </m:r>
+        <m:sSup>
+          <m:sSupPr>
+            <m:ctrlPr>
+              <w:rPr>
+                <w:rFonts w:ascii="Cambria Math" w:hAnsi="Cambria Math"/>
+                <w:i/>
+                <w:lang w:val="de-DE"/>
+              </w:rPr>
+            </m:ctrlPr>
+          </m:sSupPr>
+          <m:e>
+            <m:r>
+              <w:rPr>
+                <w:rFonts w:ascii="Cambria Math" w:hAnsi="Cambria Math"/>
+                <w:lang w:val="de-DE"/>
+              </w:rPr>
+              <m:t>10</m:t>
+            </m:r>
+          </m:e>
+          <m:sup>
+            <m:r>
+              <w:rPr>
+                <w:rFonts w:ascii="Cambria Math" w:hAnsi="Cambria Math"/>
+                <w:lang w:val="de-DE"/>
+              </w:rPr>
+              <m:t>-7</m:t>
+            </m:r>
+          </m:sup>
+        </m:sSup>
+        <m:r>
+          <w:rPr>
+            <w:rFonts w:ascii="Cambria Math" w:hAnsi="Cambria Math"/>
+            <w:lang w:val="de-DE"/>
+          </w:rPr>
+          <m:t>)</m:t>
+        </m:r>
+      </m:oMath>
+    </w:p>
+    <w:p>
+      <w:pPr>
+        <w:pStyle w:val="Listenabsatz"/>
+        <w:rPr>
+          <w:rFonts w:ascii="Cambria Math" w:hAnsi="Cambria Math"/>
+          <w:oMath/>
+        </w:rPr>
+      </w:pPr>
+      <m:oMathPara>
+        <m:oMathParaPr>
+          <m:jc m:val="left"/>
+        </m:oMathParaPr>
+        <m:oMath>
+          <m:r>
+            <w:rPr>
+              <w:rFonts w:ascii="Cambria Math" w:hAnsi="Cambria Math"/>
+            </w:rPr>
+            <m:t>roll:  1.41e-08</m:t>
+          </m:r>
+        </m:oMath>
+      </m:oMathPara>
+    </w:p>
+    <w:p>
+      <w:pPr>
+        <w:pStyle w:val="Listenabsatz"/>
+        <w:rPr>
+          <w:rFonts w:ascii="Cambria Math" w:hAnsi="Cambria Math"/>
+          <w:oMath/>
+        </w:rPr>
+      </w:pPr>
+      <m:oMathPara>
+        <m:oMathParaPr>
+          <m:jc m:val="left"/>
+        </m:oMathParaPr>
+        <m:oMath>
+          <m:r>
+            <w:rPr>
+              <w:rFonts w:ascii="Cambria Math" w:hAnsi="Cambria Math"/>
+            </w:rPr>
+            <m:t>pitch:  1.19e-08</m:t>
+          </m:r>
+        </m:oMath>
+      </m:oMathPara>
+    </w:p>
+    <w:p>
+      <w:pPr>
+        <w:pStyle w:val="Listenabsatz"/>
+        <w:rPr>
+          <w:rFonts w:eastAsiaTheme="minorEastAsia"/>
+        </w:rPr>
+      </w:pPr>
+      <m:oMathPara>
+        <m:oMathParaPr>
+          <m:jc m:val="left"/>
+        </m:oMathParaPr>
+        <m:oMath>
+          <m:r>
+            <w:rPr>
+              <w:rFonts w:ascii="Cambria Math" w:hAnsi="Cambria Math"/>
+            </w:rPr>
+            <m:t>yaw:  8.8e-09</m:t>
+          </m:r>
+        </m:oMath>
+      </m:oMathPara>
+    </w:p>
+    <w:p>
+      <w:pPr>
+        <w:pStyle w:val="Listenabsatz"/>
+        <w:numPr>
+          <w:ilvl w:val="0"/>
+          <w:numId w:val="1"/>
+        </w:numPr>
+        <w:rPr>
+          <w:rFonts w:eastAsiaTheme="minorEastAsia"/>
+        </w:rPr>
+      </w:pPr>
+      <w:r>
+        <w:rPr>
+          <w:rFonts w:eastAsiaTheme="minorEastAsia"/>
+        </w:rPr>
+        <w:t xml:space="preserve">Overshoot </w:t>
+      </w:r>
+      <m:oMath>
+        <m:d>
+          <m:dPr>
+            <m:ctrlPr>
+              <w:rPr>
+                <w:rFonts w:ascii="Cambria Math" w:eastAsiaTheme="minorEastAsia" w:hAnsi="Cambria Math"/>
+                <w:i/>
+              </w:rPr>
+            </m:ctrlPr>
+          </m:dPr>
+          <m:e>
+            <m:r>
+              <w:rPr>
+                <w:rFonts w:ascii="Cambria Math" w:eastAsiaTheme="minorEastAsia" w:hAnsi="Cambria Math"/>
+              </w:rPr>
+              <m:t>&lt;0.02m</m:t>
+            </m:r>
+          </m:e>
+        </m:d>
+      </m:oMath>
+    </w:p>
+    <w:p>
+      <w:pPr>
+        <w:pStyle w:val="Listenabsatz"/>
+        <w:rPr>
+          <w:rFonts w:eastAsiaTheme="minorEastAsia"/>
+        </w:rPr>
+      </w:pPr>
+      <w:r>
+        <w:rPr>
+          <w:rFonts w:eastAsiaTheme="minorEastAsia"/>
+        </w:rPr>
+        <w:t>fullfilled</w:t>
+      </w:r>
+    </w:p>
+    <w:p>
+      <w:pPr>
+        <w:keepNext/>
+        <w:jc w:val="center"/>
+      </w:pPr>
+      <w:r>
+        <w:rPr>
+          <w:rFonts w:ascii="Cambria Math" w:hAnsi="Cambria Math"/>
+          <w:i/>
+          <w:noProof/>
+        </w:rPr>
+        <w:drawing>
+          <wp:inline distT="0" distB="0" distL="0" distR="0" wp14:anchorId="1FECD49C" wp14:editId="2004676B">
+            <wp:extent cx="5040000" cy="2553913"/>
+            <wp:effectExtent l="0" t="0" r="8255" b="0"/>
+            <wp:docPr id="1255422255" name="Grafik 1" descr="Ein Bild, das Text, Reihe, Diagramm, parallel enthält.&#10;&#10;Automatisch generierte Beschreibung"/>
+            <wp:cNvGraphicFramePr>
+              <a:graphicFrameLocks xmlns:a="http://schemas.openxmlformats.org/drawingml/2006/main" noChangeAspect="1"/>
+            </wp:cNvGraphicFramePr>
+            <a:graphic xmlns:a="http://schemas.openxmlformats.org/drawingml/2006/main">
+              <a:graphicData uri="http://schemas.openxmlformats.org/drawingml/2006/picture">
+                <pic:pic xmlns:pic="http://schemas.openxmlformats.org/drawingml/2006/picture">
+                  <pic:nvPicPr>
+                    <pic:cNvPr id="1255422255" name="Grafik 1" descr="Ein Bild, das Text, Reihe, Diagramm, parallel enthält.&#10;&#10;Automatisch generierte Beschreibung"/>
+                    <pic:cNvPicPr/>
+                  </pic:nvPicPr>
+                  <pic:blipFill rotWithShape="1">
+                    <a:blip r:embed="rId9">
+                      <a:extLst>
+                        <a:ext uri="{28A0092B-C50C-407E-A947-70E740481C1C}">
+                          <a14:useLocalDpi xmlns:a14="http://schemas.microsoft.com/office/drawing/2010/main" val="0"/>
+                        </a:ext>
+                      </a:extLst>
+                    </a:blip>
+                    <a:srcRect l="7270" t="6062" r="9059" b="6402"/>
+                    <a:stretch/>
+                  </pic:blipFill>
+                  <pic:spPr bwMode="auto">
+                    <a:xfrm>
+                      <a:off x="0" y="0"/>
+                      <a:ext cx="5040000" cy="2553913"/>
+                    </a:xfrm>
+                    <a:prstGeom prst="rect">
+                      <a:avLst/>
+                    </a:prstGeom>
+                    <a:ln>
+                      <a:noFill/>
+                    </a:ln>
+                    <a:extLst>
+                      <a:ext uri="{53640926-AAD7-44D8-BBD7-CCE9431645EC}">
+                        <a14:shadowObscured xmlns:a14="http://schemas.microsoft.com/office/drawing/2010/main"/>
+                      </a:ext>
+                    </a:extLst>
+                  </pic:spPr>
+                </pic:pic>
+              </a:graphicData>
+            </a:graphic>
+          </wp:inline>
+        </w:drawing>
+      </w:r>
+    </w:p>
+    <w:p>
+      <w:pPr>
+        <w:pStyle w:val="Beschriftung"/>
+        <w:jc w:val="center"/>
+      </w:pPr>
+      <w:r>
+        <w:t xml:space="preserve">Figure </w:t>
+      </w:r>
+      <w:fldSimple w:instr=" SEQ Figure \* ARABIC ">
+        <w:r>
+          <w:rPr>
+            <w:noProof/>
+          </w:rPr>
+          <w:t>5</w:t>
+        </w:r>
+      </w:fldSimple>
+      <w:r>
+        <w:t>: Astrobee with multioptimized states and constraints</w:t>
+      </w:r>
+    </w:p>
+    <w:p>
+      <w:pPr>
+        <w:rPr>
+          <w:b/>
+          <w:bCs/>
+        </w:rPr>
+      </w:pPr>
+      <w:r>
+        <w:rPr>
+          <w:b/>
+          <w:bCs/>
+        </w:rPr>
+        <w:t>Q4:</w:t>
+      </w:r>
+    </w:p>
+    <w:p>
+      <w:pPr>
+        <w:rPr>
+          <w:rFonts w:eastAsiaTheme="minorEastAsia"/>
+        </w:rPr>
+      </w:pPr>
+      <w:r>
+        <w:t>The performance of the controller</w:t>
+      </w:r>
+      <w:r>
+        <w:t xml:space="preserve"> is</w:t>
+      </w:r>
+      <w:r>
+        <w:t xml:space="preserve"> influenced </w:t>
+      </w:r>
+      <w:r>
+        <w:t xml:space="preserve">measurement noise now. </w:t>
+      </w:r>
+      <w:r>
+        <w:rPr>
+          <w:rFonts w:eastAsiaTheme="minorEastAsia"/>
+        </w:rPr>
+        <w:t>The matrix</w:t>
+      </w:r>
+      <w:r>
+        <w:rPr>
+          <w:rFonts w:eastAsiaTheme="minorEastAsia"/>
+        </w:rPr>
+        <w:t xml:space="preserve"> </w:t>
+      </w:r>
+      <m:oMath>
+        <m:sSub>
+          <m:sSubPr>
+            <m:ctrlPr>
+              <w:rPr>
+                <w:rFonts w:ascii="Cambria Math" w:eastAsiaTheme="minorEastAsia" w:hAnsi="Cambria Math"/>
+                <w:i/>
+              </w:rPr>
+            </m:ctrlPr>
+          </m:sSubPr>
+          <m:e>
+            <m:r>
+              <w:rPr>
+                <w:rFonts w:ascii="Cambria Math" w:eastAsiaTheme="minorEastAsia" w:hAnsi="Cambria Math"/>
+              </w:rPr>
+              <m:t>R</m:t>
+            </m:r>
+          </m:e>
+          <m:sub>
+            <m:r>
+              <w:rPr>
+                <w:rFonts w:ascii="Cambria Math" w:eastAsiaTheme="minorEastAsia" w:hAnsi="Cambria Math"/>
+              </w:rPr>
+              <m:t>n</m:t>
+            </m:r>
+          </m:sub>
+        </m:sSub>
+      </m:oMath>
+      <w:r>
+        <w:rPr>
+          <w:rFonts w:eastAsiaTheme="minorEastAsia"/>
+        </w:rPr>
+        <w:t xml:space="preserve"> is </w:t>
+      </w:r>
+      <w:r>
+        <w:rPr>
+          <w:rFonts w:eastAsiaTheme="minorEastAsia"/>
+        </w:rPr>
+        <w:t>the input of this</w:t>
+      </w:r>
+      <w:r>
+        <w:rPr>
+          <w:rFonts w:eastAsiaTheme="minorEastAsia"/>
+        </w:rPr>
+        <w:t xml:space="preserve"> measurement noise</w:t>
+      </w:r>
+      <w:r>
+        <w:rPr>
+          <w:rFonts w:eastAsiaTheme="minorEastAsia"/>
+        </w:rPr>
+        <w:t xml:space="preserve"> for the Kalman filter</w:t>
+      </w:r>
+      <w:r>
+        <w:rPr>
+          <w:rFonts w:eastAsiaTheme="minorEastAsia"/>
+        </w:rPr>
+        <w:t>.</w:t>
+      </w:r>
+      <w:r>
+        <w:rPr>
+          <w:rFonts w:eastAsiaTheme="minorEastAsia"/>
+        </w:rPr>
+        <w:t xml:space="preserve"> Small </w:t>
+      </w:r>
+      <w:r>
+        <w:rPr>
+          <w:rFonts w:eastAsiaTheme="minorEastAsia"/>
+        </w:rPr>
+        <w:t>position deviations are</w:t>
+      </w:r>
+      <w:r>
+        <w:rPr>
+          <w:rFonts w:eastAsiaTheme="minorEastAsia"/>
+        </w:rPr>
+        <w:t xml:space="preserve"> detected, see Figure 6.</w:t>
+      </w:r>
+    </w:p>
+    <w:p>
+      <w:pPr>
+        <w:keepNext/>
+      </w:pPr>
+      <w:r>
+        <w:rPr>
+          <w:rFonts w:eastAsiaTheme="minorEastAsia"/>
+          <w:noProof/>
+        </w:rPr>
+        <w:drawing>
+          <wp:inline distT="0" distB="0" distL="0" distR="0" wp14:anchorId="45A474B3" wp14:editId="54AF8DD7">
+            <wp:extent cx="5760657" cy="3409786"/>
+            <wp:effectExtent l="0" t="0" r="0" b="635"/>
+            <wp:docPr id="783490770" name="Grafik 4" descr="Ein Bild, das Text, Reihe, Diagramm, parallel enthält.&#10;&#10;Automatisch generierte Beschreibung"/>
+            <wp:cNvGraphicFramePr>
+              <a:graphicFrameLocks xmlns:a="http://schemas.openxmlformats.org/drawingml/2006/main" noChangeAspect="1"/>
+            </wp:cNvGraphicFramePr>
+            <a:graphic xmlns:a="http://schemas.openxmlformats.org/drawingml/2006/main">
+              <a:graphicData uri="http://schemas.openxmlformats.org/drawingml/2006/picture">
+                <pic:pic xmlns:pic="http://schemas.openxmlformats.org/drawingml/2006/picture">
+                  <pic:nvPicPr>
+                    <pic:cNvPr id="783490770" name="Grafik 4" descr="Ein Bild, das Text, Reihe, Diagramm, parallel enthält.&#10;&#10;Automatisch generierte Beschreibung"/>
+                    <pic:cNvPicPr/>
+                  </pic:nvPicPr>
+                  <pic:blipFill rotWithShape="1">
+                    <a:blip r:embed="rId10">
+                      <a:extLst>
+                        <a:ext uri="{28A0092B-C50C-407E-A947-70E740481C1C}">
+                          <a14:useLocalDpi xmlns:a14="http://schemas.microsoft.com/office/drawing/2010/main" val="0"/>
+                        </a:ext>
+                      </a:extLst>
+                    </a:blip>
+                    <a:srcRect t="8209" b="7066"/>
+                    <a:stretch/>
+                  </pic:blipFill>
+                  <pic:spPr bwMode="auto">
+                    <a:xfrm>
+                      <a:off x="0" y="0"/>
+                      <a:ext cx="5760657" cy="3409786"/>
+                    </a:xfrm>
+                    <a:prstGeom prst="rect">
+                      <a:avLst/>
+                    </a:prstGeom>
+                    <a:ln>
+                      <a:noFill/>
+                    </a:ln>
+                    <a:extLst>
+                      <a:ext uri="{53640926-AAD7-44D8-BBD7-CCE9431645EC}">
+                        <a14:shadowObscured xmlns:a14="http://schemas.microsoft.com/office/drawing/2010/main"/>
+                      </a:ext>
+                    </a:extLst>
+                  </pic:spPr>
+                </pic:pic>
+              </a:graphicData>
+            </a:graphic>
+          </wp:inline>
+        </w:drawing>
+      </w:r>
+    </w:p>
+    <w:p>
+      <w:pPr>
+        <w:pStyle w:val="Beschriftung"/>
+        <w:jc w:val="center"/>
+      </w:pPr>
+      <w:r>
+        <w:t xml:space="preserve">Figure </w:t>
+      </w:r>
+      <w:fldSimple w:instr=" SEQ Figure \* ARABIC ">
+        <w:r>
+          <w:rPr>
+            <w:noProof/>
+          </w:rPr>
+          <w:t>6</w:t>
+        </w:r>
+      </w:fldSimple>
+      <w:r>
+        <w:t>: Astrobee with measurement noise: No huge deviations</w:t>
+      </w:r>
+    </w:p>
+    <w:p>
+      <w:r>
+        <w:t xml:space="preserve">To find out more about the influence of the measurement noise on the control, the measurement noise is increased from (-0.1, 0.1) to (-1, 1). It results in a highly disturbed position and velocity states </w:t>
+      </w:r>
+      <w:r>
+        <w:lastRenderedPageBreak/>
+        <w:t>that do not meet the requirements anymore. For example, the requirement of a maximum deviation of 2 cm on the position for the time after 12 sec does not hold anymore. Also the control effort is much higher because the system does not stabilize on one value</w:t>
+      </w:r>
+      <w:r>
+        <w:t xml:space="preserve"> and has to be controlled always to tend to the reference state.</w:t>
+      </w:r>
+    </w:p>
+    <w:p>
+      <w:pPr>
+        <w:keepNext/>
+      </w:pPr>
+      <w:r>
+        <w:rPr>
+          <w:noProof/>
+        </w:rPr>
+        <w:drawing>
+          <wp:inline distT="0" distB="0" distL="0" distR="0" wp14:anchorId="15CD5836" wp14:editId="6C8D2B6E">
+            <wp:extent cx="5759704" cy="2990973"/>
+            <wp:effectExtent l="0" t="0" r="0" b="0"/>
+            <wp:docPr id="2008307943" name="Grafik 5" descr="Ein Bild, das Text, Diagramm, Reihe, parallel enthält.&#10;&#10;Automatisch generierte Beschreibung"/>
+            <wp:cNvGraphicFramePr>
+              <a:graphicFrameLocks xmlns:a="http://schemas.openxmlformats.org/drawingml/2006/main" noChangeAspect="1"/>
+            </wp:cNvGraphicFramePr>
+            <a:graphic xmlns:a="http://schemas.openxmlformats.org/drawingml/2006/main">
+              <a:graphicData uri="http://schemas.openxmlformats.org/drawingml/2006/picture">
+                <pic:pic xmlns:pic="http://schemas.openxmlformats.org/drawingml/2006/picture">
+                  <pic:nvPicPr>
+                    <pic:cNvPr id="2008307943" name="Grafik 5" descr="Ein Bild, das Text, Diagramm, Reihe, parallel enthält.&#10;&#10;Automatisch generierte Beschreibung"/>
+                    <pic:cNvPicPr/>
+                  </pic:nvPicPr>
+                  <pic:blipFill rotWithShape="1">
+                    <a:blip r:embed="rId11">
+                      <a:extLst>
+                        <a:ext uri="{28A0092B-C50C-407E-A947-70E740481C1C}">
+                          <a14:useLocalDpi xmlns:a14="http://schemas.microsoft.com/office/drawing/2010/main" val="0"/>
+                        </a:ext>
+                      </a:extLst>
+                    </a:blip>
+                    <a:srcRect t="8629" b="7215"/>
+                    <a:stretch/>
+                  </pic:blipFill>
+                  <pic:spPr bwMode="auto">
+                    <a:xfrm>
+                      <a:off x="0" y="0"/>
+                      <a:ext cx="5760720" cy="2991501"/>
+                    </a:xfrm>
+                    <a:prstGeom prst="rect">
+                      <a:avLst/>
+                    </a:prstGeom>
+                    <a:ln>
+                      <a:noFill/>
+                    </a:ln>
+                    <a:extLst>
+                      <a:ext uri="{53640926-AAD7-44D8-BBD7-CCE9431645EC}">
+                        <a14:shadowObscured xmlns:a14="http://schemas.microsoft.com/office/drawing/2010/main"/>
+                      </a:ext>
+                    </a:extLst>
+                  </pic:spPr>
+                </pic:pic>
+              </a:graphicData>
+            </a:graphic>
+          </wp:inline>
+        </w:drawing>
+      </w:r>
+    </w:p>
+    <w:p>
+      <w:pPr>
+        <w:pStyle w:val="Beschriftung"/>
+        <w:jc w:val="center"/>
+      </w:pPr>
+      <w:r>
+        <w:t xml:space="preserve">Figure </w:t>
+      </w:r>
+      <w:fldSimple w:instr=" SEQ Figure \* ARABIC ">
+        <w:r>
+          <w:rPr>
+            <w:noProof/>
+          </w:rPr>
+          <w:t>7</w:t>
+        </w:r>
+      </w:fldSimple>
+      <w:r>
+        <w:t>: Astrobee with high measurement noise of amount  (-1,1): huge deviations in position and speed</w:t>
+      </w:r>
+    </w:p>
+    <w:p>
+      <w:pPr>
+        <w:rPr>
+          <w:b/>
+          <w:bCs/>
+        </w:rPr>
+      </w:pPr>
+    </w:p>
+    <w:p>
+      <w:pPr>
+        <w:rPr>
+          <w:b/>
+          <w:bCs/>
+        </w:rPr>
+      </w:pPr>
+      <w:r>
+        <w:rPr>
+          <w:b/>
+          <w:bCs/>
+        </w:rPr>
+        <w:t>Q6:</w:t>
+      </w:r>
+    </w:p>
+    <w:p>
+      <w:r>
+        <w:t>Now process noise is included to make the</w:t>
+      </w:r>
+      <w:r>
+        <w:t xml:space="preserve"> system</w:t>
+      </w:r>
+      <w:r>
+        <w:t xml:space="preserve"> more realistic. The matrix </w:t>
+      </w:r>
+      <m:oMath>
+        <m:sSub>
+          <m:sSubPr>
+            <m:ctrlPr>
+              <w:rPr>
+                <w:rFonts w:ascii="Cambria Math" w:eastAsiaTheme="minorEastAsia" w:hAnsi="Cambria Math"/>
+                <w:i/>
+              </w:rPr>
+            </m:ctrlPr>
+          </m:sSubPr>
+          <m:e>
+            <m:r>
+              <w:rPr>
+                <w:rFonts w:ascii="Cambria Math" w:eastAsiaTheme="minorEastAsia" w:hAnsi="Cambria Math"/>
+              </w:rPr>
+              <m:t>Q</m:t>
+            </m:r>
+          </m:e>
+          <m:sub>
+            <m:r>
+              <w:rPr>
+                <w:rFonts w:ascii="Cambria Math" w:eastAsiaTheme="minorEastAsia" w:hAnsi="Cambria Math"/>
+              </w:rPr>
+              <m:t>n</m:t>
+            </m:r>
+          </m:sub>
+        </m:sSub>
+      </m:oMath>
+      <w:r>
+        <w:rPr>
+          <w:rFonts w:eastAsiaTheme="minorEastAsia"/>
+        </w:rPr>
+        <w:t xml:space="preserve"> represents the process noise for the Kalman filter</w:t>
+      </w:r>
+      <w:r>
+        <w:rPr>
+          <w:rFonts w:eastAsiaTheme="minorEastAsia"/>
+        </w:rPr>
+        <w:t>, see Figure 7.</w:t>
+      </w:r>
+    </w:p>
+    <w:p>
+      <w:pPr>
+        <w:keepNext/>
+        <w:jc w:val="center"/>
+      </w:pPr>
+      <w:r>
+        <w:rPr>
+          <w:rFonts w:eastAsiaTheme="minorEastAsia"/>
+          <w:noProof/>
+        </w:rPr>
+        <w:drawing>
+          <wp:inline distT="0" distB="0" distL="0" distR="0" wp14:anchorId="13C36C8D" wp14:editId="51AABD11">
+            <wp:extent cx="5040000" cy="3228542"/>
+            <wp:effectExtent l="0" t="0" r="8255" b="0"/>
+            <wp:docPr id="1713735268" name="Grafik 3" descr="Ein Bild, das Text, Diagramm, Reihe, parallel enthält.&#10;&#10;Automatisch generierte Beschreibung"/>
+            <wp:cNvGraphicFramePr>
+              <a:graphicFrameLocks xmlns:a="http://schemas.openxmlformats.org/drawingml/2006/main" noChangeAspect="1"/>
+            </wp:cNvGraphicFramePr>
+            <a:graphic xmlns:a="http://schemas.openxmlformats.org/drawingml/2006/main">
+              <a:graphicData uri="http://schemas.openxmlformats.org/drawingml/2006/picture">
+                <pic:pic xmlns:pic="http://schemas.openxmlformats.org/drawingml/2006/picture">
+                  <pic:nvPicPr>
+                    <pic:cNvPr id="1713735268" name="Grafik 3" descr="Ein Bild, das Text, Diagramm, Reihe, parallel enthält.&#10;&#10;Automatisch generierte Beschreibung"/>
+                    <pic:cNvPicPr/>
+                  </pic:nvPicPr>
+                  <pic:blipFill rotWithShape="1">
+                    <a:blip r:embed="rId12">
+                      <a:extLst>
+                        <a:ext uri="{28A0092B-C50C-407E-A947-70E740481C1C}">
+                          <a14:useLocalDpi xmlns:a14="http://schemas.microsoft.com/office/drawing/2010/main" val="0"/>
+                        </a:ext>
+                      </a:extLst>
+                    </a:blip>
+                    <a:srcRect l="6043" t="8841" r="9871" b="6632"/>
+                    <a:stretch/>
+                  </pic:blipFill>
+                  <pic:spPr bwMode="auto">
+                    <a:xfrm>
+                      <a:off x="0" y="0"/>
+                      <a:ext cx="5040000" cy="3228542"/>
+                    </a:xfrm>
+                    <a:prstGeom prst="rect">
+                      <a:avLst/>
+                    </a:prstGeom>
+                    <a:ln>
+                      <a:noFill/>
+                    </a:ln>
+                    <a:extLst>
+                      <a:ext uri="{53640926-AAD7-44D8-BBD7-CCE9431645EC}">
+                        <a14:shadowObscured xmlns:a14="http://schemas.microsoft.com/office/drawing/2010/main"/>
+                      </a:ext>
+                    </a:extLst>
+                  </pic:spPr>
+                </pic:pic>
+              </a:graphicData>
+            </a:graphic>
+          </wp:inline>
+        </w:drawing>
+      </w:r>
+    </w:p>
+    <w:p>
+      <w:pPr>
+        <w:pStyle w:val="Beschriftung"/>
+        <w:jc w:val="center"/>
+        <w:rPr>
+          <w:rFonts w:eastAsiaTheme="minorEastAsia"/>
+        </w:rPr>
+      </w:pPr>
+      <w:r>
+        <w:t xml:space="preserve">Figure </w:t>
+      </w:r>
+      <w:fldSimple w:instr=" SEQ Figure \* ARABIC ">
+        <w:r>
+          <w:rPr>
+            <w:noProof/>
+          </w:rPr>
+          <w:t>8</w:t>
+        </w:r>
+      </w:fldSimple>
+      <w:r>
+        <w:t>: Astrobee with measurement noise of given distribution</w:t>
+      </w:r>
+      <w:r>
+        <w:t xml:space="preserve"> </w:t>
+      </w:r>
+      <w:r>
+        <w:t xml:space="preserve">of </w:t>
+      </w:r>
+      <w:r>
+        <w:t>(-0.</w:t>
+      </w:r>
+      <w:r>
+        <w:t>05</w:t>
+      </w:r>
+      <w:r>
+        <w:t>, 0.</w:t>
+      </w:r>
+      <w:r>
+        <w:t>05</w:t>
+      </w:r>
+      <w:r>
+        <w:t xml:space="preserve">) and </w:t>
+      </w:r>
+      <m:oMath>
+        <m:sSub>
+          <m:sSubPr>
+            <m:ctrlPr>
+              <w:rPr>
+                <w:rFonts w:ascii="Cambria Math" w:hAnsi="Cambria Math"/>
+              </w:rPr>
+            </m:ctrlPr>
+          </m:sSubPr>
+          <m:e>
+            <m:r>
+              <w:rPr>
+                <w:rFonts w:ascii="Cambria Math" w:hAnsi="Cambria Math"/>
+              </w:rPr>
+              <m:t>Q</m:t>
+            </m:r>
+          </m:e>
+          <m:sub>
+            <m:r>
+              <w:rPr>
+                <w:rFonts w:ascii="Cambria Math" w:hAnsi="Cambria Math"/>
+              </w:rPr>
+              <m:t>n</m:t>
+            </m:r>
+          </m:sub>
+        </m:sSub>
+      </m:oMath>
+      <w:r>
+        <w:rPr>
+          <w:rFonts w:eastAsiaTheme="minorEastAsia"/>
+        </w:rPr>
+        <w:t xml:space="preserve"> &amp;</w:t>
+      </w:r>
+      <m:oMath>
+        <m:sSub>
+          <m:sSubPr>
+            <m:ctrlPr>
+              <w:rPr>
+                <w:rFonts w:ascii="Cambria Math" w:eastAsiaTheme="minorEastAsia" w:hAnsi="Cambria Math"/>
+              </w:rPr>
+            </m:ctrlPr>
+          </m:sSubPr>
+          <m:e>
+            <m:r>
+              <w:rPr>
+                <w:rFonts w:ascii="Cambria Math" w:eastAsiaTheme="minorEastAsia" w:hAnsi="Cambria Math"/>
+              </w:rPr>
+              <m:t>R</m:t>
+            </m:r>
+          </m:e>
+          <m:sub>
+            <m:r>
+              <w:rPr>
+                <w:rFonts w:ascii="Cambria Math" w:eastAsiaTheme="minorEastAsia" w:hAnsi="Cambria Math"/>
+              </w:rPr>
+              <m:t>n</m:t>
+            </m:r>
+          </m:sub>
+        </m:sSub>
+      </m:oMath>
+      <w:r>
+        <w:rPr>
+          <w:rFonts w:eastAsiaTheme="minorEastAsia"/>
+        </w:rPr>
+        <w:t xml:space="preserve"> factorized with 1</w:t>
+      </w:r>
+    </w:p>
+    <w:p>
+      <w:r>
+        <w:lastRenderedPageBreak/>
+        <w:t>By increasing the measurement noise, the deviations get more severe, but the system still stays stable, see Figure 8.</w:t>
+      </w:r>
+    </w:p>
+    <w:p>
+      <w:pPr>
+        <w:keepNext/>
+        <w:jc w:val="center"/>
+      </w:pPr>
+      <w:r>
+        <w:rPr>
+          <w:noProof/>
+        </w:rPr>
+        <w:drawing>
+          <wp:inline distT="0" distB="0" distL="0" distR="0" wp14:anchorId="21732FEA" wp14:editId="68BFD7C1">
+            <wp:extent cx="5040000" cy="3541786"/>
+            <wp:effectExtent l="0" t="0" r="8255" b="1905"/>
+            <wp:docPr id="1157108437" name="Grafik 2" descr="Ein Bild, das Text, Diagramm, Reihe, parallel enthält.&#10;&#10;Automatisch generierte Beschreibung"/>
+            <wp:cNvGraphicFramePr>
+              <a:graphicFrameLocks xmlns:a="http://schemas.openxmlformats.org/drawingml/2006/main" noChangeAspect="1"/>
+            </wp:cNvGraphicFramePr>
+            <a:graphic xmlns:a="http://schemas.openxmlformats.org/drawingml/2006/main">
+              <a:graphicData uri="http://schemas.openxmlformats.org/drawingml/2006/picture">
+                <pic:pic xmlns:pic="http://schemas.openxmlformats.org/drawingml/2006/picture">
+                  <pic:nvPicPr>
+                    <pic:cNvPr id="1157108437" name="Grafik 2" descr="Ein Bild, das Text, Diagramm, Reihe, parallel enthält.&#10;&#10;Automatisch generierte Beschreibung"/>
+                    <pic:cNvPicPr/>
+                  </pic:nvPicPr>
+                  <pic:blipFill rotWithShape="1">
+                    <a:blip r:embed="rId13">
+                      <a:extLst>
+                        <a:ext uri="{28A0092B-C50C-407E-A947-70E740481C1C}">
+                          <a14:useLocalDpi xmlns:a14="http://schemas.microsoft.com/office/drawing/2010/main" val="0"/>
+                        </a:ext>
+                      </a:extLst>
+                    </a:blip>
+                    <a:srcRect l="4711" t="7426" r="9449" b="5085"/>
+                    <a:stretch/>
+                  </pic:blipFill>
+                  <pic:spPr bwMode="auto">
+                    <a:xfrm>
+                      <a:off x="0" y="0"/>
+                      <a:ext cx="5040000" cy="3541786"/>
+                    </a:xfrm>
+                    <a:prstGeom prst="rect">
+                      <a:avLst/>
+                    </a:prstGeom>
+                    <a:ln>
+                      <a:noFill/>
+                    </a:ln>
+                    <a:extLst>
+                      <a:ext uri="{53640926-AAD7-44D8-BBD7-CCE9431645EC}">
+                        <a14:shadowObscured xmlns:a14="http://schemas.microsoft.com/office/drawing/2010/main"/>
+                      </a:ext>
+                    </a:extLst>
+                  </pic:spPr>
+                </pic:pic>
+              </a:graphicData>
+            </a:graphic>
+          </wp:inline>
+        </w:drawing>
+      </w:r>
+    </w:p>
+    <w:p>
+      <w:pPr>
+        <w:pStyle w:val="Beschriftung"/>
+        <w:jc w:val="center"/>
+        <w:rPr>
+          <w:rFonts w:eastAsiaTheme="minorEastAsia"/>
+        </w:rPr>
+      </w:pPr>
+      <w:r>
+        <w:t xml:space="preserve">Figure </w:t>
+      </w:r>
+      <w:fldSimple w:instr=" SEQ Figure \* ARABIC ">
+        <w:r>
+          <w:rPr>
+            <w:noProof/>
+          </w:rPr>
+          <w:t>9</w:t>
+        </w:r>
+      </w:fldSimple>
+      <w:r>
+        <w:t xml:space="preserve">: Astrobee with estimated position, measurement noise of </w:t>
+      </w:r>
+      <w:r>
+        <w:t>(-0.1, 0.1</w:t>
+      </w:r>
+      <w:r>
+        <w:t xml:space="preserve">) and </w:t>
+      </w:r>
+      <m:oMath>
+        <m:sSub>
+          <m:sSubPr>
+            <m:ctrlPr>
+              <w:rPr>
+                <w:rFonts w:ascii="Cambria Math" w:hAnsi="Cambria Math"/>
+              </w:rPr>
+            </m:ctrlPr>
+          </m:sSubPr>
+          <m:e>
+            <m:r>
+              <w:rPr>
+                <w:rFonts w:ascii="Cambria Math" w:hAnsi="Cambria Math"/>
+              </w:rPr>
+              <m:t>Q</m:t>
+            </m:r>
+          </m:e>
+          <m:sub>
+            <m:r>
+              <w:rPr>
+                <w:rFonts w:ascii="Cambria Math" w:hAnsi="Cambria Math"/>
+              </w:rPr>
+              <m:t>n</m:t>
+            </m:r>
+          </m:sub>
+        </m:sSub>
+      </m:oMath>
+      <w:r>
+        <w:rPr>
+          <w:rFonts w:eastAsiaTheme="minorEastAsia"/>
+        </w:rPr>
+        <w:t xml:space="preserve"> &amp;</w:t>
+      </w:r>
+      <m:oMath>
+        <m:sSub>
+          <m:sSubPr>
+            <m:ctrlPr>
+              <w:rPr>
+                <w:rFonts w:ascii="Cambria Math" w:eastAsiaTheme="minorEastAsia" w:hAnsi="Cambria Math"/>
+              </w:rPr>
+            </m:ctrlPr>
+          </m:sSubPr>
+          <m:e>
+            <m:r>
+              <w:rPr>
+                <w:rFonts w:ascii="Cambria Math" w:eastAsiaTheme="minorEastAsia" w:hAnsi="Cambria Math"/>
+              </w:rPr>
+              <m:t>R</m:t>
+            </m:r>
+          </m:e>
+          <m:sub>
+            <m:r>
+              <w:rPr>
+                <w:rFonts w:ascii="Cambria Math" w:eastAsiaTheme="minorEastAsia" w:hAnsi="Cambria Math"/>
+              </w:rPr>
+              <m:t>n</m:t>
+            </m:r>
+          </m:sub>
+        </m:sSub>
+      </m:oMath>
+      <w:r>
+        <w:rPr>
+          <w:rFonts w:eastAsiaTheme="minorEastAsia"/>
+        </w:rPr>
+        <w:t xml:space="preserve"> factorized with 10</w:t>
+      </w:r>
+    </w:p>
     <w:sectPr>
       <w:pgSz w:w="11906" w:h="16838"/>
       <w:pgMar w:top="1417" w:right="1417" w:bottom="1134" w:left="1417" w:header="720" w:footer="720" w:gutter="0"/>
@@ -1280,6 +2998,127 @@
     </w:sectPr>
   </w:body>
 </w:document>
+</file>
+
+<file path=word/numbering.xml><?xml version="1.0" encoding="utf-8"?>
+<w:numbering xmlns:wpc="http://schemas.microsoft.com/office/word/2010/wordprocessingCanvas" xmlns:cx="http://schemas.microsoft.com/office/drawing/2014/chartex" xmlns:cx1="http://schemas.microsoft.com/office/drawing/2015/9/8/chartex" xmlns:cx2="http://schemas.microsoft.com/office/drawing/2015/10/21/chartex" xmlns:cx3="http://schemas.microsoft.com/office/drawing/2016/5/9/chartex" xmlns:cx4="http://schemas.microsoft.com/office/drawing/2016/5/10/chartex" xmlns:cx5="http://schemas.microsoft.com/office/drawing/2016/5/11/chartex" xmlns:cx6="http://schemas.microsoft.com/office/drawing/2016/5/12/chartex" xmlns:cx7="http://schemas.microsoft.com/office/drawing/2016/5/13/chartex" xmlns:cx8="http://schemas.microsoft.com/office/drawing/2016/5/14/chartex" xmlns:mc="http://schemas.openxmlformats.org/markup-compatibility/2006" xmlns:aink="http://schemas.microsoft.com/office/drawing/2016/ink" xmlns:am3d="http://schemas.microsoft.com/office/drawing/2017/model3d" xmlns:o="urn:schemas-microsoft-com:office:office" xmlns:oel="http://schemas.microsoft.com/office/2019/extlst" xmlns:r="http://schemas.openxmlformats.org/officeDocument/2006/relationships" xmlns:m="http://schemas.openxmlformats.org/officeDocument/2006/math" xmlns:v="urn:schemas-microsoft-com:vml" xmlns:wp14="http://schemas.microsoft.com/office/word/2010/wordprocessingDrawing" xmlns:wp="http://schemas.openxmlformats.org/drawingml/2006/wordprocessingDrawing" xmlns:w10="urn:schemas-microsoft-com:office:word" xmlns:w="http://schemas.openxmlformats.org/wordprocessingml/2006/main" xmlns:w14="http://schemas.microsoft.com/office/word/2010/wordml" xmlns:w15="http://schemas.microsoft.com/office/word/2012/wordml" xmlns:w16cex="http://schemas.microsoft.com/office/word/2018/wordml/cex" xmlns:w16cid="http://schemas.microsoft.com/office/word/2016/wordml/cid" xmlns:w16="http://schemas.microsoft.com/office/word/2018/wordml" xmlns:w16sdtdh="http://schemas.microsoft.com/office/word/2020/wordml/sdtdatahash" xmlns:w16se="http://schemas.microsoft.com/office/word/2015/wordml/symex" xmlns:wpg="http://schemas.microsoft.com/office/word/2010/wordprocessingGroup" xmlns:wpi="http://schemas.microsoft.com/office/word/2010/wordprocessingInk" xmlns:wne="http://schemas.microsoft.com/office/word/2006/wordml" xmlns:wps="http://schemas.microsoft.com/office/word/2010/wordprocessingShape" mc:Ignorable="w14 w15 w16se w16cid w16 w16cex w16sdtdh wp14">
+  <w:abstractNum w:abstractNumId="0" w15:restartNumberingAfterBreak="0">
+    <w:nsid w:val="43FE2AF9"/>
+    <w:multiLevelType w:val="hybridMultilevel"/>
+    <w:tmpl w:val="F70E7A32"/>
+    <w:lvl w:ilvl="0" w:tplc="04090001">
+      <w:start w:val="1"/>
+      <w:numFmt w:val="bullet"/>
+      <w:lvlText w:val=""/>
+      <w:lvlJc w:val="left"/>
+      <w:pPr>
+        <w:ind w:left="720" w:hanging="360"/>
+      </w:pPr>
+      <w:rPr>
+        <w:rFonts w:ascii="Symbol" w:hAnsi="Symbol" w:hint="default"/>
+      </w:rPr>
+    </w:lvl>
+    <w:lvl w:ilvl="1" w:tplc="04090003" w:tentative="1">
+      <w:start w:val="1"/>
+      <w:numFmt w:val="bullet"/>
+      <w:lvlText w:val="o"/>
+      <w:lvlJc w:val="left"/>
+      <w:pPr>
+        <w:ind w:left="1440" w:hanging="360"/>
+      </w:pPr>
+      <w:rPr>
+        <w:rFonts w:ascii="Courier New" w:hAnsi="Courier New" w:cs="Courier New" w:hint="default"/>
+      </w:rPr>
+    </w:lvl>
+    <w:lvl w:ilvl="2" w:tplc="04090005" w:tentative="1">
+      <w:start w:val="1"/>
+      <w:numFmt w:val="bullet"/>
+      <w:lvlText w:val=""/>
+      <w:lvlJc w:val="left"/>
+      <w:pPr>
+        <w:ind w:left="2160" w:hanging="360"/>
+      </w:pPr>
+      <w:rPr>
+        <w:rFonts w:ascii="Wingdings" w:hAnsi="Wingdings" w:hint="default"/>
+      </w:rPr>
+    </w:lvl>
+    <w:lvl w:ilvl="3" w:tplc="04090001" w:tentative="1">
+      <w:start w:val="1"/>
+      <w:numFmt w:val="bullet"/>
+      <w:lvlText w:val=""/>
+      <w:lvlJc w:val="left"/>
+      <w:pPr>
+        <w:ind w:left="2880" w:hanging="360"/>
+      </w:pPr>
+      <w:rPr>
+        <w:rFonts w:ascii="Symbol" w:hAnsi="Symbol" w:hint="default"/>
+      </w:rPr>
+    </w:lvl>
+    <w:lvl w:ilvl="4" w:tplc="04090003" w:tentative="1">
+      <w:start w:val="1"/>
+      <w:numFmt w:val="bullet"/>
+      <w:lvlText w:val="o"/>
+      <w:lvlJc w:val="left"/>
+      <w:pPr>
+        <w:ind w:left="3600" w:hanging="360"/>
+      </w:pPr>
+      <w:rPr>
+        <w:rFonts w:ascii="Courier New" w:hAnsi="Courier New" w:cs="Courier New" w:hint="default"/>
+      </w:rPr>
+    </w:lvl>
+    <w:lvl w:ilvl="5" w:tplc="04090005" w:tentative="1">
+      <w:start w:val="1"/>
+      <w:numFmt w:val="bullet"/>
+      <w:lvlText w:val=""/>
+      <w:lvlJc w:val="left"/>
+      <w:pPr>
+        <w:ind w:left="4320" w:hanging="360"/>
+      </w:pPr>
+      <w:rPr>
+        <w:rFonts w:ascii="Wingdings" w:hAnsi="Wingdings" w:hint="default"/>
+      </w:rPr>
+    </w:lvl>
+    <w:lvl w:ilvl="6" w:tplc="04090001" w:tentative="1">
+      <w:start w:val="1"/>
+      <w:numFmt w:val="bullet"/>
+      <w:lvlText w:val=""/>
+      <w:lvlJc w:val="left"/>
+      <w:pPr>
+        <w:ind w:left="5040" w:hanging="360"/>
+      </w:pPr>
+      <w:rPr>
+        <w:rFonts w:ascii="Symbol" w:hAnsi="Symbol" w:hint="default"/>
+      </w:rPr>
+    </w:lvl>
+    <w:lvl w:ilvl="7" w:tplc="04090003" w:tentative="1">
+      <w:start w:val="1"/>
+      <w:numFmt w:val="bullet"/>
+      <w:lvlText w:val="o"/>
+      <w:lvlJc w:val="left"/>
+      <w:pPr>
+        <w:ind w:left="5760" w:hanging="360"/>
+      </w:pPr>
+      <w:rPr>
+        <w:rFonts w:ascii="Courier New" w:hAnsi="Courier New" w:cs="Courier New" w:hint="default"/>
+      </w:rPr>
+    </w:lvl>
+    <w:lvl w:ilvl="8" w:tplc="04090005" w:tentative="1">
+      <w:start w:val="1"/>
+      <w:numFmt w:val="bullet"/>
+      <w:lvlText w:val=""/>
+      <w:lvlJc w:val="left"/>
+      <w:pPr>
+        <w:ind w:left="6480" w:hanging="360"/>
+      </w:pPr>
+      <w:rPr>
+        <w:rFonts w:ascii="Wingdings" w:hAnsi="Wingdings" w:hint="default"/>
+      </w:rPr>
+    </w:lvl>
+  </w:abstractNum>
+  <w:num w:numId="1" w16cid:durableId="511800873">
+    <w:abstractNumId w:val="0"/>
+  </w:num>
+</w:numbering>
 </file>
 
 <file path=word/styles.xml><?xml version="1.0" encoding="utf-8"?>
@@ -1738,6 +3577,17 @@
       <w:szCs w:val="18"/>
     </w:rPr>
   </w:style>
+  <w:style w:type="paragraph" w:styleId="Listenabsatz">
+    <w:name w:val="List Paragraph"/>
+    <w:basedOn w:val="Standard"/>
+    <w:uiPriority w:val="34"/>
+    <w:qFormat/>
+    <w:rsid w:val="005C4054"/>
+    <w:pPr>
+      <w:ind w:left="720"/>
+      <w:contextualSpacing/>
+    </w:pPr>
+  </w:style>
 </w:styles>
 </file>
 

</xml_diff>

<commit_message>
Q5 higher noise addes - chaos
</commit_message>
<xml_diff>
--- a/Assignments/Assignment 3/Assignment3_SimonSpang_Konrad_Dittrich.docx
+++ b/Assignments/Assignment 3/Assignment3_SimonSpang_Konrad_Dittrich.docx
@@ -83,7 +83,15 @@
     </w:p>
     <w:p>
       <w:r>
-        <w:t>A reachability test could be performed since a reachable system is also stabilizable. Reachability is a necessary condition for stabilizability. Therefore, the full rank of the controllability Matrix or the PBH test is to be checked.</w:t>
+        <w:t xml:space="preserve">A reachability test could be performed since a reachable system is also stabilizable. Reachability is a necessary condition for </w:t>
+      </w:r>
+      <w:proofErr w:type="spellStart"/>
+      <w:r>
+        <w:t>stabilizability</w:t>
+      </w:r>
+      <w:proofErr w:type="spellEnd"/>
+      <w:r>
+        <w:t>. Therefore, the full rank of the controllability Matrix or the PBH test is to be checked.</w:t>
       </w:r>
     </w:p>
     <w:p>
@@ -638,8 +646,13 @@
       <w:r>
         <w:t xml:space="preserve"> </w:t>
       </w:r>
-      <w:r>
-        <w:t>Astrobee states over simulation time</w:t>
+      <w:proofErr w:type="spellStart"/>
+      <w:r>
+        <w:t>Astrobee</w:t>
+      </w:r>
+      <w:proofErr w:type="spellEnd"/>
+      <w:r>
+        <w:t xml:space="preserve"> states over simulation time</w:t>
       </w:r>
     </w:p>
     <w:p>
@@ -741,7 +754,15 @@
         </w:r>
       </w:fldSimple>
       <w:r>
-        <w:t>: Astrobee with R = 10</w:t>
+        <w:t xml:space="preserve">: </w:t>
+      </w:r>
+      <w:proofErr w:type="spellStart"/>
+      <w:r>
+        <w:t>Astrobee</w:t>
+      </w:r>
+      <w:proofErr w:type="spellEnd"/>
+      <w:r>
+        <w:t xml:space="preserve"> with R = 10</w:t>
       </w:r>
     </w:p>
     <w:p>
@@ -845,7 +866,15 @@
         </w:r>
       </w:fldSimple>
       <w:r>
-        <w:t xml:space="preserve">: Astrobee </w:t>
+        <w:t xml:space="preserve">: </w:t>
+      </w:r>
+      <w:proofErr w:type="spellStart"/>
+      <w:r>
+        <w:t>Astrobee</w:t>
+      </w:r>
+      <w:proofErr w:type="spellEnd"/>
+      <w:r>
+        <w:t xml:space="preserve"> </w:t>
       </w:r>
       <w:r>
         <w:rPr>
@@ -964,7 +993,15 @@
         </w:r>
       </w:fldSimple>
       <w:r>
-        <w:t>: Astrobee with 100 penalized position and attitude</w:t>
+        <w:t xml:space="preserve">: </w:t>
+      </w:r>
+      <w:proofErr w:type="spellStart"/>
+      <w:r>
+        <w:t>Astrobee</w:t>
+      </w:r>
+      <w:proofErr w:type="spellEnd"/>
+      <w:r>
+        <w:t xml:space="preserve"> with 100 penalized position and attitude</w:t>
       </w:r>
     </w:p>
     <w:p>
@@ -987,7 +1024,15 @@
         <w:t>The requirements are met by</w:t>
       </w:r>
       <w:r>
-        <w:t xml:space="preserve"> the following weighting matricies:</w:t>
+        <w:t xml:space="preserve"> the following weighting </w:t>
+      </w:r>
+      <w:proofErr w:type="spellStart"/>
+      <w:r>
+        <w:t>matricies</w:t>
+      </w:r>
+      <w:proofErr w:type="spellEnd"/>
+      <w:r>
+        <w:t>:</w:t>
       </w:r>
       <w:r>
         <w:t xml:space="preserve"> </w:t>
@@ -1861,10 +1906,7 @@
         </w:numPr>
       </w:pPr>
       <w:r>
-        <w:t>Max forces:</w:t>
-      </w:r>
-      <w:r>
-        <w:t xml:space="preserve"> </w:t>
+        <w:t xml:space="preserve">Max forces: </w:t>
       </w:r>
       <m:oMath>
         <m:r>
@@ -1887,13 +1929,7 @@
           <w:rPr>
             <w:rFonts w:ascii="Cambria Math" w:hAnsi="Cambria Math"/>
           </w:rPr>
-          <m:t>x:  0.9</m:t>
-        </m:r>
-        <m:r>
-          <w:rPr>
-            <w:rFonts w:ascii="Cambria Math" w:hAnsi="Cambria Math"/>
-          </w:rPr>
-          <m:t>2</m:t>
+          <m:t>x:  0.92</m:t>
         </m:r>
       </m:oMath>
       <w:r>
@@ -1937,13 +1973,7 @@
             <w:rPr>
               <w:rFonts w:ascii="Cambria Math" w:hAnsi="Cambria Math"/>
             </w:rPr>
-            <m:t>z:  0.12</m:t>
-          </m:r>
-          <m:r>
-            <w:rPr>
-              <w:rFonts w:ascii="Cambria Math" w:hAnsi="Cambria Math"/>
-            </w:rPr>
-            <m:t xml:space="preserve"> </m:t>
+            <m:t xml:space="preserve">z:  0.12 </m:t>
           </m:r>
         </m:oMath>
       </m:oMathPara>
@@ -2025,13 +2055,7 @@
             <w:rPr>
               <w:rFonts w:ascii="Cambria Math" w:hAnsi="Cambria Math"/>
             </w:rPr>
-            <m:t>z:  0.02</m:t>
-          </m:r>
-          <m:r>
-            <w:rPr>
-              <w:rFonts w:ascii="Cambria Math" w:hAnsi="Cambria Math"/>
-            </w:rPr>
-            <m:t>7</m:t>
+            <m:t>z:  0.027</m:t>
           </m:r>
         </m:oMath>
       </m:oMathPara>
@@ -2046,10 +2070,7 @@
       </w:pPr>
       <w:r>
         <w:lastRenderedPageBreak/>
-        <w:t>Max Euler angle deviations:</w:t>
-      </w:r>
-      <w:r>
-        <w:t xml:space="preserve"> (</w:t>
+        <w:t>Max Euler angle deviations: (</w:t>
       </w:r>
       <m:oMath>
         <m:r>
@@ -2207,12 +2228,14 @@
           <w:rFonts w:eastAsiaTheme="minorEastAsia"/>
         </w:rPr>
       </w:pPr>
+      <w:proofErr w:type="spellStart"/>
       <w:r>
         <w:rPr>
           <w:rFonts w:eastAsiaTheme="minorEastAsia"/>
         </w:rPr>
         <w:t>fullfilled</w:t>
       </w:r>
+      <w:proofErr w:type="spellEnd"/>
     </w:p>
     <w:p>
       <w:pPr>
@@ -2292,7 +2315,23 @@
         </w:r>
       </w:fldSimple>
       <w:r>
-        <w:t>: Astrobee with multioptimized states and constraints</w:t>
+        <w:t xml:space="preserve">: </w:t>
+      </w:r>
+      <w:proofErr w:type="spellStart"/>
+      <w:r>
+        <w:t>Astrobee</w:t>
+      </w:r>
+      <w:proofErr w:type="spellEnd"/>
+      <w:r>
+        <w:t xml:space="preserve"> with </w:t>
+      </w:r>
+      <w:proofErr w:type="spellStart"/>
+      <w:r>
+        <w:t>multioptimized</w:t>
+      </w:r>
+      <w:proofErr w:type="spellEnd"/>
+      <w:r>
+        <w:t xml:space="preserve"> states and constraints</w:t>
       </w:r>
     </w:p>
     <w:p>
@@ -2493,7 +2532,15 @@
         </w:r>
       </w:fldSimple>
       <w:r>
-        <w:t>: Astrobee with measurement noise: No huge deviations</w:t>
+        <w:t xml:space="preserve">: </w:t>
+      </w:r>
+      <w:proofErr w:type="spellStart"/>
+      <w:r>
+        <w:t>Astrobee</w:t>
+      </w:r>
+      <w:proofErr w:type="spellEnd"/>
+      <w:r>
+        <w:t xml:space="preserve"> with measurement noise: No huge deviations</w:t>
       </w:r>
     </w:p>
     <w:p>
@@ -2583,7 +2630,15 @@
         </w:r>
       </w:fldSimple>
       <w:r>
-        <w:t>: Astrobee with high measurement noise of amount  (-1,1): huge deviations in position and speed</w:t>
+        <w:t xml:space="preserve">: </w:t>
+      </w:r>
+      <w:proofErr w:type="spellStart"/>
+      <w:r>
+        <w:t>Astrobee</w:t>
+      </w:r>
+      <w:proofErr w:type="spellEnd"/>
+      <w:r>
+        <w:t xml:space="preserve"> with high measurement noise of amount  (-1,1): huge deviations in position and speed</w:t>
       </w:r>
     </w:p>
     <w:p>
@@ -2651,13 +2706,7 @@
         <w:rPr>
           <w:rFonts w:eastAsiaTheme="minorEastAsia"/>
         </w:rPr>
-        <w:t xml:space="preserve"> represents the process noise for the Kalman filter</w:t>
-      </w:r>
-      <w:r>
-        <w:rPr>
-          <w:rFonts w:eastAsiaTheme="minorEastAsia"/>
-        </w:rPr>
-        <w:t>, see Figure 7.</w:t>
+        <w:t xml:space="preserve"> represents the process noise for the Kalman filter, see Figure 7.</w:t>
       </w:r>
     </w:p>
     <w:p>
@@ -2740,7 +2789,15 @@
         </w:r>
       </w:fldSimple>
       <w:r>
-        <w:t>: Astrobee with measurement noise of given distribution</w:t>
+        <w:t xml:space="preserve">: </w:t>
+      </w:r>
+      <w:proofErr w:type="spellStart"/>
+      <w:r>
+        <w:t>Astrobee</w:t>
+      </w:r>
+      <w:proofErr w:type="spellEnd"/>
+      <w:r>
+        <w:t xml:space="preserve"> with measurement noise of given distribution</w:t>
       </w:r>
       <w:r>
         <w:t xml:space="preserve"> </w:t>
@@ -2758,10 +2815,7 @@
         <w:t>, 0.</w:t>
       </w:r>
       <w:r>
-        <w:t>05</w:t>
-      </w:r>
-      <w:r>
-        <w:t xml:space="preserve">) and </w:t>
+        <w:t xml:space="preserve">05) and </w:t>
       </w:r>
       <m:oMath>
         <m:sSub>
@@ -2915,13 +2969,33 @@
         </w:r>
       </w:fldSimple>
       <w:r>
-        <w:t xml:space="preserve">: Astrobee with estimated position, measurement noise of </w:t>
+        <w:t xml:space="preserve">: </w:t>
+      </w:r>
+      <w:proofErr w:type="spellStart"/>
+      <w:r>
+        <w:t>Astrobee</w:t>
+      </w:r>
+      <w:proofErr w:type="spellEnd"/>
+      <w:r>
+        <w:t xml:space="preserve"> with estimated position, measurement noise of </w:t>
       </w:r>
       <w:r>
         <w:t>(-0.1, 0.1</w:t>
       </w:r>
       <w:r>
-        <w:t xml:space="preserve">) and </w:t>
+        <w:t>)</w:t>
+      </w:r>
+      <w:r>
+        <w:t>, process noise (</w:t>
+      </w:r>
+      <w:r>
+        <w:t>-0.005, 0.005</w:t>
+      </w:r>
+      <w:r>
+        <w:t xml:space="preserve">) </w:t>
+      </w:r>
+      <w:r>
+        <w:t xml:space="preserve">and </w:t>
       </w:r>
       <m:oMath>
         <m:sSub>
@@ -2988,6 +3062,158 @@
           <w:rFonts w:eastAsiaTheme="minorEastAsia"/>
         </w:rPr>
         <w:t xml:space="preserve"> factorized with 10</w:t>
+      </w:r>
+    </w:p>
+    <w:p>
+      <w:r>
+        <w:t>By adding high measurement noise (-1,1) and process noise (</w:t>
+      </w:r>
+      <w:r>
+        <w:t>-0.005, 0.005</w:t>
+      </w:r>
+      <w:r>
+        <w:t xml:space="preserve">) the performance of the system decreases more. The </w:t>
+      </w:r>
+      <m:oMath>
+        <m:sSub>
+          <m:sSubPr>
+            <m:ctrlPr>
+              <w:rPr>
+                <w:rFonts w:ascii="Cambria Math" w:hAnsi="Cambria Math"/>
+                <w:i/>
+              </w:rPr>
+            </m:ctrlPr>
+          </m:sSubPr>
+          <m:e>
+            <m:r>
+              <w:rPr>
+                <w:rFonts w:ascii="Cambria Math" w:hAnsi="Cambria Math"/>
+              </w:rPr>
+              <m:t>x</m:t>
+            </m:r>
+          </m:e>
+          <m:sub>
+            <m:r>
+              <w:rPr>
+                <w:rFonts w:ascii="Cambria Math" w:hAnsi="Cambria Math"/>
+              </w:rPr>
+              <m:t>1</m:t>
+            </m:r>
+          </m:sub>
+        </m:sSub>
+      </m:oMath>
+      <w:r>
+        <w:t>-pos</w:t>
+      </w:r>
+      <w:proofErr w:type="spellStart"/>
+      <w:r>
+        <w:t>ition</w:t>
+      </w:r>
+      <w:proofErr w:type="spellEnd"/>
+      <w:r>
+        <w:t xml:space="preserve"> of the </w:t>
+      </w:r>
+      <w:proofErr w:type="spellStart"/>
+      <w:r>
+        <w:t>astrobee</w:t>
+      </w:r>
+      <w:proofErr w:type="spellEnd"/>
+      <w:r>
+        <w:t xml:space="preserve"> is for example deviating more than </w:t>
+      </w:r>
+      <m:oMath>
+        <m:r>
+          <w:rPr>
+            <w:rFonts w:ascii="Cambria Math" w:hAnsi="Cambria Math"/>
+          </w:rPr>
+          <m:t>0.3 m</m:t>
+        </m:r>
+      </m:oMath>
+    </w:p>
+    <w:p>
+      <w:pPr>
+        <w:keepNext/>
+      </w:pPr>
+      <w:r>
+        <w:rPr>
+          <w:noProof/>
+        </w:rPr>
+        <w:drawing>
+          <wp:inline distT="0" distB="0" distL="0" distR="0" wp14:anchorId="2D0A3DBA" wp14:editId="10C06A19">
+            <wp:extent cx="5760256" cy="3303639"/>
+            <wp:effectExtent l="0" t="0" r="0" b="0"/>
+            <wp:docPr id="1687001999" name="Grafik 1" descr="Ein Bild, das Text, Diagramm, Reihe, parallel enthält.&#10;&#10;Automatisch generierte Beschreibung"/>
+            <wp:cNvGraphicFramePr>
+              <a:graphicFrameLocks xmlns:a="http://schemas.openxmlformats.org/drawingml/2006/main" noChangeAspect="1"/>
+            </wp:cNvGraphicFramePr>
+            <a:graphic xmlns:a="http://schemas.openxmlformats.org/drawingml/2006/main">
+              <a:graphicData uri="http://schemas.openxmlformats.org/drawingml/2006/picture">
+                <pic:pic xmlns:pic="http://schemas.openxmlformats.org/drawingml/2006/picture">
+                  <pic:nvPicPr>
+                    <pic:cNvPr id="1687001999" name="Grafik 1" descr="Ein Bild, das Text, Diagramm, Reihe, parallel enthält.&#10;&#10;Automatisch generierte Beschreibung"/>
+                    <pic:cNvPicPr/>
+                  </pic:nvPicPr>
+                  <pic:blipFill rotWithShape="1">
+                    <a:blip r:embed="rId14">
+                      <a:extLst>
+                        <a:ext uri="{28A0092B-C50C-407E-A947-70E740481C1C}">
+                          <a14:useLocalDpi xmlns:a14="http://schemas.microsoft.com/office/drawing/2010/main" val="0"/>
+                        </a:ext>
+                      </a:extLst>
+                    </a:blip>
+                    <a:srcRect t="8628" b="6605"/>
+                    <a:stretch/>
+                  </pic:blipFill>
+                  <pic:spPr bwMode="auto">
+                    <a:xfrm>
+                      <a:off x="0" y="0"/>
+                      <a:ext cx="5760720" cy="3303905"/>
+                    </a:xfrm>
+                    <a:prstGeom prst="rect">
+                      <a:avLst/>
+                    </a:prstGeom>
+                    <a:ln>
+                      <a:noFill/>
+                    </a:ln>
+                    <a:extLst>
+                      <a:ext uri="{53640926-AAD7-44D8-BBD7-CCE9431645EC}">
+                        <a14:shadowObscured xmlns:a14="http://schemas.microsoft.com/office/drawing/2010/main"/>
+                      </a:ext>
+                    </a:extLst>
+                  </pic:spPr>
+                </pic:pic>
+              </a:graphicData>
+            </a:graphic>
+          </wp:inline>
+        </w:drawing>
+      </w:r>
+    </w:p>
+    <w:p>
+      <w:pPr>
+        <w:pStyle w:val="Beschriftung"/>
+        <w:jc w:val="center"/>
+      </w:pPr>
+      <w:r>
+        <w:t xml:space="preserve">Figure </w:t>
+      </w:r>
+      <w:fldSimple w:instr=" SEQ Figure \* ARABIC ">
+        <w:r>
+          <w:rPr>
+            <w:noProof/>
+          </w:rPr>
+          <w:t>10</w:t>
+        </w:r>
+      </w:fldSimple>
+      <w:r>
+        <w:t xml:space="preserve">: </w:t>
+      </w:r>
+      <w:proofErr w:type="spellStart"/>
+      <w:r>
+        <w:t>Astrobee</w:t>
+      </w:r>
+      <w:proofErr w:type="spellEnd"/>
+      <w:r>
+        <w:t xml:space="preserve"> with high measurement noise (-1,1) and process noise (-0.05, 0.05)</w:t>
       </w:r>
     </w:p>
     <w:sectPr>

</xml_diff>

<commit_message>
Final improvement before hand-in
</commit_message>
<xml_diff>
--- a/Assignments/Assignment 3/Assignment3_SimonSpang_Konrad_Dittrich.docx
+++ b/Assignments/Assignment 3/Assignment3_SimonSpang_Konrad_Dittrich.docx
@@ -1,6 +1,6 @@
 
 <file path=word/document.xml><?xml version="1.0" encoding="utf-8"?>
-<w:document xmlns:wpc="http://schemas.microsoft.com/office/word/2010/wordprocessingCanvas" xmlns:cx="http://schemas.microsoft.com/office/drawing/2014/chartex" xmlns:cx1="http://schemas.microsoft.com/office/drawing/2015/9/8/chartex" xmlns:cx2="http://schemas.microsoft.com/office/drawing/2015/10/21/chartex" xmlns:cx3="http://schemas.microsoft.com/office/drawing/2016/5/9/chartex" xmlns:cx4="http://schemas.microsoft.com/office/drawing/2016/5/10/chartex" xmlns:cx5="http://schemas.microsoft.com/office/drawing/2016/5/11/chartex" xmlns:cx6="http://schemas.microsoft.com/office/drawing/2016/5/12/chartex" xmlns:cx7="http://schemas.microsoft.com/office/drawing/2016/5/13/chartex" xmlns:cx8="http://schemas.microsoft.com/office/drawing/2016/5/14/chartex" xmlns:mc="http://schemas.openxmlformats.org/markup-compatibility/2006" xmlns:aink="http://schemas.microsoft.com/office/drawing/2016/ink" xmlns:am3d="http://schemas.microsoft.com/office/drawing/2017/model3d" xmlns:o="urn:schemas-microsoft-com:office:office" xmlns:oel="http://schemas.microsoft.com/office/2019/extlst" xmlns:r="http://schemas.openxmlformats.org/officeDocument/2006/relationships" xmlns:m="http://schemas.openxmlformats.org/officeDocument/2006/math" xmlns:v="urn:schemas-microsoft-com:vml" xmlns:wp14="http://schemas.microsoft.com/office/word/2010/wordprocessingDrawing" xmlns:wp="http://schemas.openxmlformats.org/drawingml/2006/wordprocessingDrawing" xmlns:w10="urn:schemas-microsoft-com:office:word" xmlns:w="http://schemas.openxmlformats.org/wordprocessingml/2006/main" xmlns:w14="http://schemas.microsoft.com/office/word/2010/wordml" xmlns:w15="http://schemas.microsoft.com/office/word/2012/wordml" xmlns:w16cex="http://schemas.microsoft.com/office/word/2018/wordml/cex" xmlns:w16cid="http://schemas.microsoft.com/office/word/2016/wordml/cid" xmlns:w16="http://schemas.microsoft.com/office/word/2018/wordml" xmlns:w16du="http://schemas.microsoft.com/office/word/2023/wordml/word16du" xmlns:w16sdtdh="http://schemas.microsoft.com/office/word/2020/wordml/sdtdatahash" xmlns:w16se="http://schemas.microsoft.com/office/word/2015/wordml/symex" xmlns:wpg="http://schemas.microsoft.com/office/word/2010/wordprocessingGroup" xmlns:wpi="http://schemas.microsoft.com/office/word/2010/wordprocessingInk" xmlns:wne="http://schemas.microsoft.com/office/word/2006/wordml" xmlns:wps="http://schemas.microsoft.com/office/word/2010/wordprocessingShape" mc:Ignorable="w14 w15 w16se w16cid w16 w16cex w16sdtdh wp14">
+<w:document xmlns:wpc="http://schemas.microsoft.com/office/word/2010/wordprocessingCanvas" xmlns:cx="http://schemas.microsoft.com/office/drawing/2014/chartex" xmlns:cx1="http://schemas.microsoft.com/office/drawing/2015/9/8/chartex" xmlns:cx2="http://schemas.microsoft.com/office/drawing/2015/10/21/chartex" xmlns:cx3="http://schemas.microsoft.com/office/drawing/2016/5/9/chartex" xmlns:cx4="http://schemas.microsoft.com/office/drawing/2016/5/10/chartex" xmlns:cx5="http://schemas.microsoft.com/office/drawing/2016/5/11/chartex" xmlns:cx6="http://schemas.microsoft.com/office/drawing/2016/5/12/chartex" xmlns:cx7="http://schemas.microsoft.com/office/drawing/2016/5/13/chartex" xmlns:cx8="http://schemas.microsoft.com/office/drawing/2016/5/14/chartex" xmlns:mc="http://schemas.openxmlformats.org/markup-compatibility/2006" xmlns:aink="http://schemas.microsoft.com/office/drawing/2016/ink" xmlns:am3d="http://schemas.microsoft.com/office/drawing/2017/model3d" xmlns:o="urn:schemas-microsoft-com:office:office" xmlns:oel="http://schemas.microsoft.com/office/2019/extlst" xmlns:r="http://schemas.openxmlformats.org/officeDocument/2006/relationships" xmlns:m="http://schemas.openxmlformats.org/officeDocument/2006/math" xmlns:v="urn:schemas-microsoft-com:vml" xmlns:wp14="http://schemas.microsoft.com/office/word/2010/wordprocessingDrawing" xmlns:wp="http://schemas.openxmlformats.org/drawingml/2006/wordprocessingDrawing" xmlns:w10="urn:schemas-microsoft-com:office:word" xmlns:w="http://schemas.openxmlformats.org/wordprocessingml/2006/main" xmlns:w14="http://schemas.microsoft.com/office/word/2010/wordml" xmlns:w15="http://schemas.microsoft.com/office/word/2012/wordml" xmlns:w16cex="http://schemas.microsoft.com/office/word/2018/wordml/cex" xmlns:w16cid="http://schemas.microsoft.com/office/word/2016/wordml/cid" xmlns:w16="http://schemas.microsoft.com/office/word/2018/wordml" xmlns:w16sdtdh="http://schemas.microsoft.com/office/word/2020/wordml/sdtdatahash" xmlns:w16se="http://schemas.microsoft.com/office/word/2015/wordml/symex" xmlns:wpg="http://schemas.microsoft.com/office/word/2010/wordprocessingGroup" xmlns:wpi="http://schemas.microsoft.com/office/word/2010/wordprocessingInk" xmlns:wne="http://schemas.microsoft.com/office/word/2006/wordml" xmlns:wps="http://schemas.microsoft.com/office/word/2010/wordprocessingShape" mc:Ignorable="w14 w15 w16se w16cid w16 w16cex w16sdtdh wp14">
   <w:body>
     <w:p>
       <w:pPr>
@@ -29,8 +29,17 @@
           <w:b/>
           <w:bCs/>
         </w:rPr>
-        <w:t>Konrad Dittrich, Simon Spång</w:t>
-      </w:r>
+        <w:t xml:space="preserve">Konrad Dittrich, Simon </w:t>
+      </w:r>
+      <w:proofErr w:type="spellStart"/>
+      <w:r>
+        <w:rPr>
+          <w:b/>
+          <w:bCs/>
+        </w:rPr>
+        <w:t>Spång</w:t>
+      </w:r>
+      <w:proofErr w:type="spellEnd"/>
     </w:p>
     <w:p>
       <w:pPr>
@@ -93,12 +102,34 @@
         <w:rPr>
           <w:rFonts w:eastAsiaTheme="minorEastAsia"/>
         </w:rPr>
-        <w:t xml:space="preserve">. If a system is not stabilizable no minimum of the LQR problem can be found since the state cost will increase continuously. </w:t>
-      </w:r>
-    </w:p>
-    <w:p>
-      <w:r>
-        <w:t>A reachability test could be performed since a reachable system is also stabilizable. Reachability is a necessary condition for stabilizability. Therefore, the full rank of the controllability Matrix or the PBH test is to be checked.</w:t>
+        <w:t xml:space="preserve">. If a system is not stabilizable no minimum of the LQR </w:t>
+      </w:r>
+      <w:proofErr w:type="gramStart"/>
+      <w:r>
+        <w:rPr>
+          <w:rFonts w:eastAsiaTheme="minorEastAsia"/>
+        </w:rPr>
+        <w:t>problem</w:t>
+      </w:r>
+      <w:proofErr w:type="gramEnd"/>
+      <w:r>
+        <w:rPr>
+          <w:rFonts w:eastAsiaTheme="minorEastAsia"/>
+        </w:rPr>
+        <w:t xml:space="preserve"> can be found since the state cost will increase continuously. </w:t>
+      </w:r>
+    </w:p>
+    <w:p>
+      <w:r>
+        <w:t xml:space="preserve">A reachability test could be performed since a reachable system is also stabilizable. Reachability is a necessary condition for </w:t>
+      </w:r>
+      <w:proofErr w:type="spellStart"/>
+      <w:r>
+        <w:t>stabilizability</w:t>
+      </w:r>
+      <w:proofErr w:type="spellEnd"/>
+      <w:r>
+        <w:t>. Therefore, the full rank of the controllability Matrix or the PBH test is to be checked.</w:t>
       </w:r>
     </w:p>
     <w:p>
@@ -659,7 +690,7 @@
     </w:p>
     <w:p>
       <w:pPr>
-        <w:pStyle w:val="Beskrivning"/>
+        <w:pStyle w:val="Beschriftung"/>
         <w:jc w:val="center"/>
       </w:pPr>
       <w:r>
@@ -679,8 +710,13 @@
       <w:r>
         <w:t xml:space="preserve"> </w:t>
       </w:r>
-      <w:r>
-        <w:t>Astrobee states over simulation time</w:t>
+      <w:proofErr w:type="spellStart"/>
+      <w:r>
+        <w:t>Astrobee</w:t>
+      </w:r>
+      <w:proofErr w:type="spellEnd"/>
+      <w:r>
+        <w:t xml:space="preserve"> states over simulation time</w:t>
       </w:r>
       <w:r>
         <w:t xml:space="preserve"> with no modified Q or R matrix</w:t>
@@ -804,7 +840,7 @@
     </w:p>
     <w:p>
       <w:pPr>
-        <w:pStyle w:val="Beskrivning"/>
+        <w:pStyle w:val="Beschriftung"/>
         <w:jc w:val="center"/>
       </w:pPr>
       <w:r>
@@ -819,7 +855,15 @@
         </w:r>
       </w:fldSimple>
       <w:r>
-        <w:t>: Astrobee with R = 10</w:t>
+        <w:t xml:space="preserve">: </w:t>
+      </w:r>
+      <w:proofErr w:type="spellStart"/>
+      <w:r>
+        <w:t>Astrobee</w:t>
+      </w:r>
+      <w:proofErr w:type="spellEnd"/>
+      <w:r>
+        <w:t xml:space="preserve"> with R = 10</w:t>
       </w:r>
     </w:p>
     <w:p>
@@ -836,12 +880,21 @@
         </w:rPr>
         <w:t xml:space="preserve">Addition of </w:t>
       </w:r>
-      <w:r>
-        <w:rPr>
-          <w:b/>
-          <w:bCs/>
-        </w:rPr>
-        <w:t xml:space="preserve">Q[3:6] and Q[9:] </w:t>
+      <w:proofErr w:type="gramStart"/>
+      <w:r>
+        <w:rPr>
+          <w:b/>
+          <w:bCs/>
+        </w:rPr>
+        <w:t>Q[</w:t>
+      </w:r>
+      <w:proofErr w:type="gramEnd"/>
+      <w:r>
+        <w:rPr>
+          <w:b/>
+          <w:bCs/>
+        </w:rPr>
+        <w:t xml:space="preserve">3:6] and Q[9:] </w:t>
       </w:r>
       <w:r>
         <w:rPr>
@@ -902,7 +955,15 @@
         <w:t xml:space="preserve"> also been decreased</w:t>
       </w:r>
       <w:r>
-        <w:t>. The Astrobee doesn’t reach its desired positional state or attitude. See the plot in figure 3.</w:t>
+        <w:t xml:space="preserve">. The </w:t>
+      </w:r>
+      <w:proofErr w:type="spellStart"/>
+      <w:r>
+        <w:t>Astrobee</w:t>
+      </w:r>
+      <w:proofErr w:type="spellEnd"/>
+      <w:r>
+        <w:t xml:space="preserve"> doesn’t reach its desired positional state or attitude. See the plot in figure 3.</w:t>
       </w:r>
     </w:p>
     <w:p>
@@ -978,7 +1039,7 @@
     </w:p>
     <w:p>
       <w:pPr>
-        <w:pStyle w:val="Beskrivning"/>
+        <w:pStyle w:val="Beschriftung"/>
         <w:jc w:val="center"/>
         <w:rPr>
           <w:i w:val="0"/>
@@ -997,14 +1058,38 @@
         </w:r>
       </w:fldSimple>
       <w:r>
-        <w:t xml:space="preserve">: Astrobee </w:t>
+        <w:t xml:space="preserve">: </w:t>
+      </w:r>
+      <w:proofErr w:type="spellStart"/>
+      <w:r>
+        <w:t>Astrobee</w:t>
+      </w:r>
+      <w:proofErr w:type="spellEnd"/>
+      <w:r>
+        <w:t xml:space="preserve"> </w:t>
       </w:r>
       <w:r>
         <w:rPr>
           <w:i w:val="0"/>
           <w:iCs w:val="0"/>
         </w:rPr>
-        <w:t>with Q[3:6] = 100 and Q[9:] = 100</w:t>
+        <w:t xml:space="preserve">with </w:t>
+      </w:r>
+      <w:proofErr w:type="gramStart"/>
+      <w:r>
+        <w:rPr>
+          <w:i w:val="0"/>
+          <w:iCs w:val="0"/>
+        </w:rPr>
+        <w:t>Q[</w:t>
+      </w:r>
+      <w:proofErr w:type="gramEnd"/>
+      <w:r>
+        <w:rPr>
+          <w:i w:val="0"/>
+          <w:iCs w:val="0"/>
+        </w:rPr>
+        <w:t>3:6] = 100 and Q[9:] = 100</w:t>
       </w:r>
     </w:p>
     <w:p>
@@ -1037,6 +1122,7 @@
         <w:lastRenderedPageBreak/>
         <w:t xml:space="preserve">Addition of </w:t>
       </w:r>
+      <w:proofErr w:type="gramStart"/>
       <w:r>
         <w:rPr>
           <w:b/>
@@ -1044,6 +1130,7 @@
         </w:rPr>
         <w:t>Q[</w:t>
       </w:r>
+      <w:proofErr w:type="gramEnd"/>
       <w:r>
         <w:rPr>
           <w:b/>
@@ -1123,7 +1210,15 @@
         <w:t>,</w:t>
       </w:r>
       <w:r>
-        <w:t xml:space="preserve"> these state are reach in short time</w:t>
+        <w:t xml:space="preserve"> </w:t>
+      </w:r>
+      <w:proofErr w:type="gramStart"/>
+      <w:r>
+        <w:t>these state</w:t>
+      </w:r>
+      <w:proofErr w:type="gramEnd"/>
+      <w:r>
+        <w:t xml:space="preserve"> are reach in short time</w:t>
       </w:r>
       <w:r>
         <w:t>, since i</w:t>
@@ -1211,7 +1306,7 @@
     </w:p>
     <w:p>
       <w:pPr>
-        <w:pStyle w:val="Beskrivning"/>
+        <w:pStyle w:val="Beschriftung"/>
         <w:jc w:val="center"/>
       </w:pPr>
       <w:r>
@@ -1226,7 +1321,15 @@
         </w:r>
       </w:fldSimple>
       <w:r>
-        <w:t>: Astrobee with 100 penalized position and attitude</w:t>
+        <w:t xml:space="preserve">: </w:t>
+      </w:r>
+      <w:proofErr w:type="spellStart"/>
+      <w:r>
+        <w:t>Astrobee</w:t>
+      </w:r>
+      <w:proofErr w:type="spellEnd"/>
+      <w:r>
+        <w:t xml:space="preserve"> with 100 penalized position and attitude</w:t>
       </w:r>
     </w:p>
     <w:p>
@@ -1246,7 +1349,15 @@
     </w:p>
     <w:p>
       <w:r>
-        <w:t>By increasing all elements of Q with 100, the penalty of the controller becomes decreased, i.e. larger control actions is possible. As seen in figure 5 the rise time for the position and attitude is decreased and translational and rotational velocities are increased which is the result of a more aggressive controller.</w:t>
+        <w:t xml:space="preserve">By increasing all elements of Q with 100, the penalty of the controller becomes decreased, </w:t>
+      </w:r>
+      <w:proofErr w:type="gramStart"/>
+      <w:r>
+        <w:t>i.e.</w:t>
+      </w:r>
+      <w:proofErr w:type="gramEnd"/>
+      <w:r>
+        <w:t xml:space="preserve"> larger control actions is possible. As seen in figure 5 the rise time for the position and attitude is decreased and translational and rotational velocities are increased which is the result of a more aggressive controller.</w:t>
       </w:r>
     </w:p>
     <w:p>
@@ -1319,7 +1430,7 @@
     </w:p>
     <w:p>
       <w:pPr>
-        <w:pStyle w:val="Beskrivning"/>
+        <w:pStyle w:val="Beschriftung"/>
         <w:jc w:val="center"/>
       </w:pPr>
       <w:r>
@@ -1334,8 +1445,21 @@
         </w:r>
       </w:fldSimple>
       <w:r>
-        <w:t xml:space="preserve"> - Astrobee with all Q elements increased with 100</w:t>
-      </w:r>
+        <w:t xml:space="preserve"> - </w:t>
+      </w:r>
+      <w:proofErr w:type="spellStart"/>
+      <w:r>
+        <w:t>Astrobee</w:t>
+      </w:r>
+      <w:proofErr w:type="spellEnd"/>
+      <w:r>
+        <w:t xml:space="preserve"> with all Q elements increased with </w:t>
+      </w:r>
+      <w:proofErr w:type="gramStart"/>
+      <w:r>
+        <w:t>100</w:t>
+      </w:r>
+      <w:proofErr w:type="gramEnd"/>
     </w:p>
     <w:p>
       <w:pPr>
@@ -2238,12 +2362,18 @@
         <w:rPr>
           <w:rFonts w:eastAsiaTheme="minorEastAsia"/>
         </w:rPr>
-        <w:t>The following requirements are fulfilled, see also figure 5:</w:t>
-      </w:r>
-    </w:p>
-    <w:p>
-      <w:pPr>
-        <w:pStyle w:val="Liststycke"/>
+        <w:t>The following requirements are fulfilled</w:t>
+      </w:r>
+      <w:r>
+        <w:rPr>
+          <w:rFonts w:eastAsiaTheme="minorEastAsia"/>
+        </w:rPr>
+        <w:t>.</w:t>
+      </w:r>
+    </w:p>
+    <w:p>
+      <w:pPr>
+        <w:pStyle w:val="Listenabsatz"/>
         <w:numPr>
           <w:ilvl w:val="0"/>
           <w:numId w:val="1"/>
@@ -2255,7 +2385,7 @@
     </w:p>
     <w:p>
       <w:pPr>
-        <w:pStyle w:val="Liststycke"/>
+        <w:pStyle w:val="Listenabsatz"/>
       </w:pPr>
       <m:oMathPara>
         <m:oMathParaPr>
@@ -2273,7 +2403,7 @@
     </w:p>
     <w:p>
       <w:pPr>
-        <w:pStyle w:val="Liststycke"/>
+        <w:pStyle w:val="Listenabsatz"/>
         <w:numPr>
           <w:ilvl w:val="0"/>
           <w:numId w:val="1"/>
@@ -2285,7 +2415,7 @@
     </w:p>
     <w:p>
       <w:pPr>
-        <w:pStyle w:val="Liststycke"/>
+        <w:pStyle w:val="Listenabsatz"/>
       </w:pPr>
       <m:oMathPara>
         <m:oMathParaPr>
@@ -2303,7 +2433,7 @@
     </w:p>
     <w:p>
       <w:pPr>
-        <w:pStyle w:val="Liststycke"/>
+        <w:pStyle w:val="Listenabsatz"/>
         <w:numPr>
           <w:ilvl w:val="0"/>
           <w:numId w:val="1"/>
@@ -2323,7 +2453,7 @@
     </w:p>
     <w:p>
       <w:pPr>
-        <w:pStyle w:val="Liststycke"/>
+        <w:pStyle w:val="Listenabsatz"/>
         <w:rPr>
           <w:rFonts w:eastAsiaTheme="minorEastAsia"/>
         </w:rPr>
@@ -2345,7 +2475,7 @@
     </w:p>
     <w:p>
       <w:pPr>
-        <w:pStyle w:val="Liststycke"/>
+        <w:pStyle w:val="Listenabsatz"/>
         <w:rPr>
           <w:rFonts w:eastAsiaTheme="minorEastAsia"/>
         </w:rPr>
@@ -2366,7 +2496,7 @@
     </w:p>
     <w:p>
       <w:pPr>
-        <w:pStyle w:val="Liststycke"/>
+        <w:pStyle w:val="Listenabsatz"/>
       </w:pPr>
       <m:oMathPara>
         <m:oMathParaPr>
@@ -2384,7 +2514,7 @@
     </w:p>
     <w:p>
       <w:pPr>
-        <w:pStyle w:val="Liststycke"/>
+        <w:pStyle w:val="Listenabsatz"/>
         <w:numPr>
           <w:ilvl w:val="0"/>
           <w:numId w:val="1"/>
@@ -2404,7 +2534,7 @@
     </w:p>
     <w:p>
       <w:pPr>
-        <w:pStyle w:val="Liststycke"/>
+        <w:pStyle w:val="Listenabsatz"/>
         <w:rPr>
           <w:rFonts w:ascii="Cambria Math" w:hAnsi="Cambria Math"/>
           <w:oMath/>
@@ -2426,7 +2556,7 @@
     </w:p>
     <w:p>
       <w:pPr>
-        <w:pStyle w:val="Liststycke"/>
+        <w:pStyle w:val="Listenabsatz"/>
         <w:rPr>
           <w:rFonts w:ascii="Cambria Math" w:hAnsi="Cambria Math"/>
           <w:oMath/>
@@ -2448,7 +2578,7 @@
     </w:p>
     <w:p>
       <w:pPr>
-        <w:pStyle w:val="Liststycke"/>
+        <w:pStyle w:val="Listenabsatz"/>
       </w:pPr>
       <m:oMathPara>
         <m:oMathParaPr>
@@ -2466,7 +2596,7 @@
     </w:p>
     <w:p>
       <w:pPr>
-        <w:pStyle w:val="Liststycke"/>
+        <w:pStyle w:val="Listenabsatz"/>
         <w:numPr>
           <w:ilvl w:val="0"/>
           <w:numId w:val="1"/>
@@ -2523,7 +2653,7 @@
     </w:p>
     <w:p>
       <w:pPr>
-        <w:pStyle w:val="Liststycke"/>
+        <w:pStyle w:val="Listenabsatz"/>
         <w:rPr>
           <w:rFonts w:ascii="Cambria Math" w:hAnsi="Cambria Math"/>
           <w:oMath/>
@@ -2545,7 +2675,7 @@
     </w:p>
     <w:p>
       <w:pPr>
-        <w:pStyle w:val="Liststycke"/>
+        <w:pStyle w:val="Listenabsatz"/>
         <w:rPr>
           <w:rFonts w:ascii="Cambria Math" w:hAnsi="Cambria Math"/>
           <w:oMath/>
@@ -2567,7 +2697,7 @@
     </w:p>
     <w:p>
       <w:pPr>
-        <w:pStyle w:val="Liststycke"/>
+        <w:pStyle w:val="Listenabsatz"/>
         <w:rPr>
           <w:rFonts w:eastAsiaTheme="minorEastAsia"/>
         </w:rPr>
@@ -2588,7 +2718,7 @@
     </w:p>
     <w:p>
       <w:pPr>
-        <w:pStyle w:val="Liststycke"/>
+        <w:pStyle w:val="Listenabsatz"/>
         <w:numPr>
           <w:ilvl w:val="0"/>
           <w:numId w:val="1"/>
@@ -2622,20 +2752,45 @@
             </m:r>
           </m:e>
         </m:d>
+        <m:r>
+          <w:rPr>
+            <w:rFonts w:ascii="Cambria Math" w:eastAsiaTheme="minorEastAsia" w:hAnsi="Cambria Math"/>
+          </w:rPr>
+          <m:t xml:space="preserve">: </m:t>
+        </m:r>
       </m:oMath>
-    </w:p>
-    <w:p>
-      <w:pPr>
-        <w:pStyle w:val="Liststycke"/>
-        <w:rPr>
-          <w:rFonts w:eastAsiaTheme="minorEastAsia"/>
-        </w:rPr>
-      </w:pPr>
-      <w:r>
-        <w:rPr>
-          <w:rFonts w:eastAsiaTheme="minorEastAsia"/>
-        </w:rPr>
-        <w:t>fullfilled</w:t>
+      <w:r>
+        <w:rPr>
+          <w:rFonts w:eastAsiaTheme="minorEastAsia"/>
+        </w:rPr>
+        <w:t>f</w:t>
+      </w:r>
+      <w:proofErr w:type="spellStart"/>
+      <w:r>
+        <w:rPr>
+          <w:rFonts w:eastAsiaTheme="minorEastAsia"/>
+        </w:rPr>
+        <w:t>ulfilled</w:t>
+      </w:r>
+      <w:proofErr w:type="spellEnd"/>
+      <w:r>
+        <w:rPr>
+          <w:rFonts w:eastAsiaTheme="minorEastAsia"/>
+        </w:rPr>
+        <w:t>.</w:t>
+      </w:r>
+    </w:p>
+    <w:p>
+      <w:pPr>
+        <w:rPr>
+          <w:rFonts w:eastAsiaTheme="minorEastAsia"/>
+        </w:rPr>
+      </w:pPr>
+      <w:r>
+        <w:rPr>
+          <w:rFonts w:eastAsiaTheme="minorEastAsia"/>
+        </w:rPr>
+        <w:t>For further insights have a look on Figure 6.</w:t>
       </w:r>
     </w:p>
     <w:p>
@@ -2701,7 +2856,7 @@
     </w:p>
     <w:p>
       <w:pPr>
-        <w:pStyle w:val="Beskrivning"/>
+        <w:pStyle w:val="Beschriftung"/>
         <w:jc w:val="center"/>
       </w:pPr>
       <w:r>
@@ -2716,8 +2871,24 @@
         </w:r>
       </w:fldSimple>
       <w:r>
-        <w:t>: Astrobee with multioptimized states and constraints</w:t>
-      </w:r>
+        <w:t xml:space="preserve">: </w:t>
+      </w:r>
+      <w:proofErr w:type="spellStart"/>
+      <w:r>
+        <w:t>Astrobee</w:t>
+      </w:r>
+      <w:proofErr w:type="spellEnd"/>
+      <w:r>
+        <w:t xml:space="preserve"> with </w:t>
+      </w:r>
+      <w:r>
+        <w:t xml:space="preserve">tunes LQR and constraints </w:t>
+      </w:r>
+      <w:proofErr w:type="gramStart"/>
+      <w:r>
+        <w:t>met</w:t>
+      </w:r>
+      <w:proofErr w:type="gramEnd"/>
     </w:p>
     <w:p>
       <w:pPr>
@@ -2839,7 +3010,19 @@
         <w:rPr>
           <w:rFonts w:eastAsiaTheme="minorEastAsia"/>
         </w:rPr>
-        <w:t xml:space="preserve"> detected, see Figure 6.</w:t>
+        <w:t xml:space="preserve"> detected, see Figure </w:t>
+      </w:r>
+      <w:r>
+        <w:rPr>
+          <w:rFonts w:eastAsiaTheme="minorEastAsia"/>
+        </w:rPr>
+        <w:t>7</w:t>
+      </w:r>
+      <w:r>
+        <w:rPr>
+          <w:rFonts w:eastAsiaTheme="minorEastAsia"/>
+        </w:rPr>
+        <w:t>.</w:t>
       </w:r>
     </w:p>
     <w:p>
@@ -2903,7 +3086,7 @@
     </w:p>
     <w:p>
       <w:pPr>
-        <w:pStyle w:val="Beskrivning"/>
+        <w:pStyle w:val="Beschriftung"/>
         <w:jc w:val="center"/>
       </w:pPr>
       <w:r>
@@ -2918,15 +3101,38 @@
         </w:r>
       </w:fldSimple>
       <w:r>
-        <w:t>: Astrobee with measurement noise: No huge deviations</w:t>
-      </w:r>
-    </w:p>
-    <w:p>
-      <w:r>
-        <w:t>To find out more about the influence of the measurement noise on the control, the measurement noise is increased from (-0.1, 0.1) to (-1, 1). It results in a highly disturbed position and velocity states that do not meet the requirements anymore. For example, the requirement of a maximum deviation of 2 cm on the position for the time after 12 sec does not hold anymore. Also the control effort is much higher because the system does not stabilize on one value</w:t>
-      </w:r>
-      <w:r>
-        <w:t xml:space="preserve"> and has to be controlled always to tend to the reference state.</w:t>
+        <w:t xml:space="preserve">: </w:t>
+      </w:r>
+      <w:proofErr w:type="spellStart"/>
+      <w:r>
+        <w:t>Astrobee</w:t>
+      </w:r>
+      <w:proofErr w:type="spellEnd"/>
+      <w:r>
+        <w:t xml:space="preserve"> with measurement noise: No huge deviations</w:t>
+      </w:r>
+    </w:p>
+    <w:p>
+      <w:r>
+        <w:t>To find out more about the influence of the measurement noise on the control, the measurement noise is increased from (-0.1, 0.1) to (-1, 1). It results in a highly disturbed position and velocity states that do not meet the requirements anymore. For example, the requirement of a maximum deviation of 2 cm on the position for the time after 12 sec does not hold anymore. Also</w:t>
+      </w:r>
+      <w:r>
+        <w:t>,</w:t>
+      </w:r>
+      <w:r>
+        <w:t xml:space="preserve"> the control effort is much higher because the system does not stabilize on one value</w:t>
+      </w:r>
+      <w:r>
+        <w:t xml:space="preserve"> and </w:t>
+      </w:r>
+      <w:r>
+        <w:t>must</w:t>
+      </w:r>
+      <w:r>
+        <w:t xml:space="preserve"> be controlled always to tend to the reference state</w:t>
+      </w:r>
+      <w:r>
+        <w:t>, see Figure 8.</w:t>
       </w:r>
     </w:p>
     <w:p>
@@ -2989,7 +3195,7 @@
     </w:p>
     <w:p>
       <w:pPr>
-        <w:pStyle w:val="Beskrivning"/>
+        <w:pStyle w:val="Beschriftung"/>
         <w:jc w:val="center"/>
       </w:pPr>
       <w:r>
@@ -3004,29 +3210,30 @@
         </w:r>
       </w:fldSimple>
       <w:r>
-        <w:t>: Astrobee with high measurement noise of amount  (-1,1): huge deviations in position and speed</w:t>
-      </w:r>
-    </w:p>
-    <w:p>
-      <w:pPr>
-        <w:rPr>
-          <w:b/>
-          <w:bCs/>
-        </w:rPr>
-      </w:pPr>
-    </w:p>
-    <w:p>
-      <w:pPr>
-        <w:rPr>
-          <w:b/>
-          <w:bCs/>
-        </w:rPr>
-      </w:pPr>
-      <w:r>
-        <w:rPr>
-          <w:b/>
-          <w:bCs/>
-        </w:rPr>
+        <w:t xml:space="preserve">: </w:t>
+      </w:r>
+      <w:proofErr w:type="spellStart"/>
+      <w:r>
+        <w:t>Astrobee</w:t>
+      </w:r>
+      <w:proofErr w:type="spellEnd"/>
+      <w:r>
+        <w:t xml:space="preserve"> with high measurement noise of amount (-1,1): huge deviations in position and speed</w:t>
+      </w:r>
+    </w:p>
+    <w:p>
+      <w:pPr>
+        <w:rPr>
+          <w:b/>
+          <w:bCs/>
+        </w:rPr>
+      </w:pPr>
+      <w:r>
+        <w:rPr>
+          <w:b/>
+          <w:bCs/>
+        </w:rPr>
+        <w:lastRenderedPageBreak/>
         <w:t>Q</w:t>
       </w:r>
       <w:r>
@@ -3046,7 +3253,13 @@
     </w:p>
     <w:p>
       <w:r>
-        <w:t>Now process noise is included to make the</w:t>
+        <w:t>Now process noise</w:t>
+      </w:r>
+      <w:r>
+        <w:t xml:space="preserve"> of (-0.05, 0.05)</w:t>
+      </w:r>
+      <w:r>
+        <w:t xml:space="preserve"> is included to make the</w:t>
       </w:r>
       <w:r>
         <w:t xml:space="preserve"> system</w:t>
@@ -3086,7 +3299,19 @@
         <w:rPr>
           <w:rFonts w:eastAsiaTheme="minorEastAsia"/>
         </w:rPr>
-        <w:t xml:space="preserve"> represents the process noise for the Kalman filter, see Figure 7.</w:t>
+        <w:t xml:space="preserve"> represents the process noise for the Kalman filter, see Figure </w:t>
+      </w:r>
+      <w:r>
+        <w:rPr>
+          <w:rFonts w:eastAsiaTheme="minorEastAsia"/>
+        </w:rPr>
+        <w:t>9</w:t>
+      </w:r>
+      <w:r>
+        <w:rPr>
+          <w:rFonts w:eastAsiaTheme="minorEastAsia"/>
+        </w:rPr>
+        <w:t>.</w:t>
       </w:r>
     </w:p>
     <w:p>
@@ -3151,7 +3376,7 @@
     </w:p>
     <w:p>
       <w:pPr>
-        <w:pStyle w:val="Beskrivning"/>
+        <w:pStyle w:val="Beschriftung"/>
         <w:jc w:val="center"/>
         <w:rPr>
           <w:rFonts w:eastAsiaTheme="minorEastAsia"/>
@@ -3169,7 +3394,15 @@
         </w:r>
       </w:fldSimple>
       <w:r>
-        <w:t>: Astrobee with measurement noise of given distribution</w:t>
+        <w:t xml:space="preserve">: </w:t>
+      </w:r>
+      <w:proofErr w:type="spellStart"/>
+      <w:r>
+        <w:t>Astrobee</w:t>
+      </w:r>
+      <w:proofErr w:type="spellEnd"/>
+      <w:r>
+        <w:t xml:space="preserve"> with measurement noise of given distribution</w:t>
       </w:r>
       <w:r>
         <w:t xml:space="preserve"> </w:t>
@@ -3253,12 +3486,32 @@
         <w:rPr>
           <w:rFonts w:eastAsiaTheme="minorEastAsia"/>
         </w:rPr>
-        <w:t xml:space="preserve"> factorized with 1</w:t>
-      </w:r>
-    </w:p>
-    <w:p>
-      <w:r>
-        <w:t>By increasing the measurement noise, the deviations get more severe, but the system still stays stable, see Figure 8.</w:t>
+        <w:t xml:space="preserve"> factorized with </w:t>
+      </w:r>
+      <w:proofErr w:type="gramStart"/>
+      <w:r>
+        <w:rPr>
+          <w:rFonts w:eastAsiaTheme="minorEastAsia"/>
+        </w:rPr>
+        <w:t>1</w:t>
+      </w:r>
+      <w:proofErr w:type="gramEnd"/>
+    </w:p>
+    <w:p>
+      <w:r>
+        <w:t xml:space="preserve">By increasing the measurement noise, the deviations </w:t>
+      </w:r>
+      <w:r>
+        <w:t xml:space="preserve">in the states, e.g., in the position and attitude </w:t>
+      </w:r>
+      <w:r>
+        <w:t xml:space="preserve">get more severe, but the system still stays stable, see Figure </w:t>
+      </w:r>
+      <w:r>
+        <w:t>10</w:t>
+      </w:r>
+      <w:r>
+        <w:t>.</w:t>
       </w:r>
     </w:p>
     <w:p>
@@ -3322,7 +3575,7 @@
     </w:p>
     <w:p>
       <w:pPr>
-        <w:pStyle w:val="Beskrivning"/>
+        <w:pStyle w:val="Beschriftung"/>
         <w:jc w:val="center"/>
         <w:rPr>
           <w:rFonts w:eastAsiaTheme="minorEastAsia"/>
@@ -3340,7 +3593,15 @@
         </w:r>
       </w:fldSimple>
       <w:r>
-        <w:t xml:space="preserve">: Astrobee with estimated position, measurement noise of </w:t>
+        <w:t xml:space="preserve">: </w:t>
+      </w:r>
+      <w:proofErr w:type="spellStart"/>
+      <w:r>
+        <w:t>Astrobee</w:t>
+      </w:r>
+      <w:proofErr w:type="spellEnd"/>
+      <w:r>
+        <w:t xml:space="preserve"> with estimated position, measurement noise of </w:t>
       </w:r>
       <w:r>
         <w:t>(-0.1, 0.1</w:t>
@@ -3424,8 +3685,16 @@
         <w:rPr>
           <w:rFonts w:eastAsiaTheme="minorEastAsia"/>
         </w:rPr>
-        <w:t xml:space="preserve"> factorized with 10</w:t>
-      </w:r>
+        <w:t xml:space="preserve"> factorized with </w:t>
+      </w:r>
+      <w:proofErr w:type="gramStart"/>
+      <w:r>
+        <w:rPr>
+          <w:rFonts w:eastAsiaTheme="minorEastAsia"/>
+        </w:rPr>
+        <w:t>10</w:t>
+      </w:r>
+      <w:proofErr w:type="gramEnd"/>
     </w:p>
     <w:p>
       <w:r>
@@ -3467,7 +3736,15 @@
         </m:sSub>
       </m:oMath>
       <w:r>
-        <w:t xml:space="preserve">-position of the astrobee is for example deviating more than </w:t>
+        <w:t xml:space="preserve">-position of the </w:t>
+      </w:r>
+      <w:proofErr w:type="spellStart"/>
+      <w:r>
+        <w:t>astrobee</w:t>
+      </w:r>
+      <w:proofErr w:type="spellEnd"/>
+      <w:r>
+        <w:t xml:space="preserve"> is for example deviating more than </w:t>
       </w:r>
       <m:oMath>
         <m:r>
@@ -3477,6 +3754,12 @@
           <m:t>0.3 m</m:t>
         </m:r>
       </m:oMath>
+      <w:r>
+        <w:rPr>
+          <w:rFonts w:eastAsiaTheme="minorEastAsia"/>
+        </w:rPr>
+        <w:t>, so the constraint of &lt; 0.02 m is not fulfilled anymore. Same holds for deviations of the other position states, see Figure 11.</w:t>
+      </w:r>
     </w:p>
     <w:p>
       <w:pPr>
@@ -3538,7 +3821,7 @@
     </w:p>
     <w:p>
       <w:pPr>
-        <w:pStyle w:val="Beskrivning"/>
+        <w:pStyle w:val="Beschriftung"/>
         <w:jc w:val="center"/>
       </w:pPr>
       <w:r>
@@ -3553,7 +3836,15 @@
         </w:r>
       </w:fldSimple>
       <w:r>
-        <w:t>: Astrobee with high measurement noise (-1,1) and process noise (-0.05, 0.05)</w:t>
+        <w:t xml:space="preserve">: </w:t>
+      </w:r>
+      <w:proofErr w:type="spellStart"/>
+      <w:r>
+        <w:t>Astrobee</w:t>
+      </w:r>
+      <w:proofErr w:type="spellEnd"/>
+      <w:r>
+        <w:t xml:space="preserve"> with high measurement noise (-1,1) and process noise (-0.05, 0.05)</w:t>
       </w:r>
     </w:p>
     <w:sectPr>
@@ -3567,7 +3858,7 @@
 </file>
 
 <file path=word/numbering.xml><?xml version="1.0" encoding="utf-8"?>
-<w:numbering xmlns:wpc="http://schemas.microsoft.com/office/word/2010/wordprocessingCanvas" xmlns:cx="http://schemas.microsoft.com/office/drawing/2014/chartex" xmlns:cx1="http://schemas.microsoft.com/office/drawing/2015/9/8/chartex" xmlns:cx2="http://schemas.microsoft.com/office/drawing/2015/10/21/chartex" xmlns:cx3="http://schemas.microsoft.com/office/drawing/2016/5/9/chartex" xmlns:cx4="http://schemas.microsoft.com/office/drawing/2016/5/10/chartex" xmlns:cx5="http://schemas.microsoft.com/office/drawing/2016/5/11/chartex" xmlns:cx6="http://schemas.microsoft.com/office/drawing/2016/5/12/chartex" xmlns:cx7="http://schemas.microsoft.com/office/drawing/2016/5/13/chartex" xmlns:cx8="http://schemas.microsoft.com/office/drawing/2016/5/14/chartex" xmlns:mc="http://schemas.openxmlformats.org/markup-compatibility/2006" xmlns:aink="http://schemas.microsoft.com/office/drawing/2016/ink" xmlns:am3d="http://schemas.microsoft.com/office/drawing/2017/model3d" xmlns:o="urn:schemas-microsoft-com:office:office" xmlns:oel="http://schemas.microsoft.com/office/2019/extlst" xmlns:r="http://schemas.openxmlformats.org/officeDocument/2006/relationships" xmlns:m="http://schemas.openxmlformats.org/officeDocument/2006/math" xmlns:v="urn:schemas-microsoft-com:vml" xmlns:wp14="http://schemas.microsoft.com/office/word/2010/wordprocessingDrawing" xmlns:wp="http://schemas.openxmlformats.org/drawingml/2006/wordprocessingDrawing" xmlns:w10="urn:schemas-microsoft-com:office:word" xmlns:w="http://schemas.openxmlformats.org/wordprocessingml/2006/main" xmlns:w14="http://schemas.microsoft.com/office/word/2010/wordml" xmlns:w15="http://schemas.microsoft.com/office/word/2012/wordml" xmlns:w16cex="http://schemas.microsoft.com/office/word/2018/wordml/cex" xmlns:w16cid="http://schemas.microsoft.com/office/word/2016/wordml/cid" xmlns:w16="http://schemas.microsoft.com/office/word/2018/wordml" xmlns:w16du="http://schemas.microsoft.com/office/word/2023/wordml/word16du" xmlns:w16sdtdh="http://schemas.microsoft.com/office/word/2020/wordml/sdtdatahash" xmlns:w16se="http://schemas.microsoft.com/office/word/2015/wordml/symex" xmlns:wpg="http://schemas.microsoft.com/office/word/2010/wordprocessingGroup" xmlns:wpi="http://schemas.microsoft.com/office/word/2010/wordprocessingInk" xmlns:wne="http://schemas.microsoft.com/office/word/2006/wordml" xmlns:wps="http://schemas.microsoft.com/office/word/2010/wordprocessingShape" mc:Ignorable="w14 w15 w16se w16cid w16 w16cex w16sdtdh wp14">
+<w:numbering xmlns:wpc="http://schemas.microsoft.com/office/word/2010/wordprocessingCanvas" xmlns:cx="http://schemas.microsoft.com/office/drawing/2014/chartex" xmlns:cx1="http://schemas.microsoft.com/office/drawing/2015/9/8/chartex" xmlns:cx2="http://schemas.microsoft.com/office/drawing/2015/10/21/chartex" xmlns:cx3="http://schemas.microsoft.com/office/drawing/2016/5/9/chartex" xmlns:cx4="http://schemas.microsoft.com/office/drawing/2016/5/10/chartex" xmlns:cx5="http://schemas.microsoft.com/office/drawing/2016/5/11/chartex" xmlns:cx6="http://schemas.microsoft.com/office/drawing/2016/5/12/chartex" xmlns:cx7="http://schemas.microsoft.com/office/drawing/2016/5/13/chartex" xmlns:cx8="http://schemas.microsoft.com/office/drawing/2016/5/14/chartex" xmlns:mc="http://schemas.openxmlformats.org/markup-compatibility/2006" xmlns:aink="http://schemas.microsoft.com/office/drawing/2016/ink" xmlns:am3d="http://schemas.microsoft.com/office/drawing/2017/model3d" xmlns:o="urn:schemas-microsoft-com:office:office" xmlns:oel="http://schemas.microsoft.com/office/2019/extlst" xmlns:r="http://schemas.openxmlformats.org/officeDocument/2006/relationships" xmlns:m="http://schemas.openxmlformats.org/officeDocument/2006/math" xmlns:v="urn:schemas-microsoft-com:vml" xmlns:wp14="http://schemas.microsoft.com/office/word/2010/wordprocessingDrawing" xmlns:wp="http://schemas.openxmlformats.org/drawingml/2006/wordprocessingDrawing" xmlns:w10="urn:schemas-microsoft-com:office:word" xmlns:w="http://schemas.openxmlformats.org/wordprocessingml/2006/main" xmlns:w14="http://schemas.microsoft.com/office/word/2010/wordml" xmlns:w15="http://schemas.microsoft.com/office/word/2012/wordml" xmlns:w16cex="http://schemas.microsoft.com/office/word/2018/wordml/cex" xmlns:w16cid="http://schemas.microsoft.com/office/word/2016/wordml/cid" xmlns:w16="http://schemas.microsoft.com/office/word/2018/wordml" xmlns:w16sdtdh="http://schemas.microsoft.com/office/word/2020/wordml/sdtdatahash" xmlns:w16se="http://schemas.microsoft.com/office/word/2015/wordml/symex" xmlns:wpg="http://schemas.microsoft.com/office/word/2010/wordprocessingGroup" xmlns:wpi="http://schemas.microsoft.com/office/word/2010/wordprocessingInk" xmlns:wne="http://schemas.microsoft.com/office/word/2006/wordml" xmlns:wps="http://schemas.microsoft.com/office/word/2010/wordprocessingShape" mc:Ignorable="w14 w15 w16se w16cid w16 w16cex w16sdtdh wp14">
   <w:abstractNum w:abstractNumId="0" w15:restartNumberingAfterBreak="0">
     <w:nsid w:val="43FE2AF9"/>
     <w:multiLevelType w:val="hybridMultilevel"/>
@@ -4083,18 +4374,18 @@
     <w:lsdException w:name="Unresolved Mention" w:semiHidden="1" w:unhideWhenUsed="1"/>
     <w:lsdException w:name="Smart Link" w:semiHidden="1" w:unhideWhenUsed="1"/>
   </w:latentStyles>
-  <w:style w:type="paragraph" w:default="1" w:styleId="Normal">
+  <w:style w:type="paragraph" w:default="1" w:styleId="Standard">
     <w:name w:val="Normal"/>
     <w:qFormat/>
     <w:rsid w:val="00EF3D3C"/>
   </w:style>
-  <w:style w:type="character" w:default="1" w:styleId="Standardstycketeckensnitt">
+  <w:style w:type="character" w:default="1" w:styleId="Absatz-Standardschriftart">
     <w:name w:val="Default Paragraph Font"/>
     <w:uiPriority w:val="1"/>
     <w:semiHidden/>
     <w:unhideWhenUsed/>
   </w:style>
-  <w:style w:type="table" w:default="1" w:styleId="Normaltabell">
+  <w:style w:type="table" w:default="1" w:styleId="NormaleTabelle">
     <w:name w:val="Normal Table"/>
     <w:uiPriority w:val="99"/>
     <w:semiHidden/>
@@ -4109,15 +4400,15 @@
       </w:tblCellMar>
     </w:tblPr>
   </w:style>
-  <w:style w:type="numbering" w:default="1" w:styleId="Ingenlista">
+  <w:style w:type="numbering" w:default="1" w:styleId="KeineListe">
     <w:name w:val="No List"/>
     <w:uiPriority w:val="99"/>
     <w:semiHidden/>
     <w:unhideWhenUsed/>
   </w:style>
-  <w:style w:type="character" w:styleId="Platshllartext">
+  <w:style w:type="character" w:styleId="Platzhaltertext">
     <w:name w:val="Placeholder Text"/>
-    <w:basedOn w:val="Standardstycketeckensnitt"/>
+    <w:basedOn w:val="Absatz-Standardschriftart"/>
     <w:uiPriority w:val="99"/>
     <w:semiHidden/>
     <w:rsid w:val="004F38FE"/>
@@ -4125,10 +4416,10 @@
       <w:color w:val="808080"/>
     </w:rPr>
   </w:style>
-  <w:style w:type="paragraph" w:styleId="Beskrivning">
+  <w:style w:type="paragraph" w:styleId="Beschriftung">
     <w:name w:val="caption"/>
-    <w:basedOn w:val="Normal"/>
-    <w:next w:val="Normal"/>
+    <w:basedOn w:val="Standard"/>
+    <w:next w:val="Standard"/>
     <w:uiPriority w:val="35"/>
     <w:unhideWhenUsed/>
     <w:qFormat/>
@@ -4144,9 +4435,9 @@
       <w:szCs w:val="18"/>
     </w:rPr>
   </w:style>
-  <w:style w:type="paragraph" w:styleId="Liststycke">
+  <w:style w:type="paragraph" w:styleId="Listenabsatz">
     <w:name w:val="List Paragraph"/>
-    <w:basedOn w:val="Normal"/>
+    <w:basedOn w:val="Standard"/>
     <w:uiPriority w:val="34"/>
     <w:qFormat/>
     <w:rsid w:val="005C4054"/>

</xml_diff>